<commit_message>
partie canal 1 signal
</commit_message>
<xml_diff>
--- a/Techniques-de-transmission-et-traitement-du-signal.docx
+++ b/Techniques-de-transmission-et-traitement-du-signal.docx
@@ -1,6 +1,6 @@
 
 <file path=word/document.xml><?xml version="1.0" encoding="utf-8"?>
-<w:document xmlns:wpc="http://schemas.microsoft.com/office/word/2010/wordprocessingCanvas" xmlns:cx="http://schemas.microsoft.com/office/drawing/2014/chartex" xmlns:cx1="http://schemas.microsoft.com/office/drawing/2015/9/8/chartex" xmlns:cx2="http://schemas.microsoft.com/office/drawing/2015/10/21/chartex" xmlns:cx3="http://schemas.microsoft.com/office/drawing/2016/5/9/chartex" xmlns:cx4="http://schemas.microsoft.com/office/drawing/2016/5/10/chartex" xmlns:cx5="http://schemas.microsoft.com/office/drawing/2016/5/11/chartex" xmlns:cx6="http://schemas.microsoft.com/office/drawing/2016/5/12/chartex" xmlns:cx7="http://schemas.microsoft.com/office/drawing/2016/5/13/chartex" xmlns:cx8="http://schemas.microsoft.com/office/drawing/2016/5/14/chartex" xmlns:mc="http://schemas.openxmlformats.org/markup-compatibility/2006" xmlns:aink="http://schemas.microsoft.com/office/drawing/2016/ink" xmlns:am3d="http://schemas.microsoft.com/office/drawing/2017/model3d" xmlns:o="urn:schemas-microsoft-com:office:office" xmlns:r="http://schemas.openxmlformats.org/officeDocument/2006/relationships" xmlns:m="http://schemas.openxmlformats.org/officeDocument/2006/math" xmlns:v="urn:schemas-microsoft-com:vml" xmlns:wp14="http://schemas.microsoft.com/office/word/2010/wordprocessingDrawing" xmlns:wp="http://schemas.openxmlformats.org/drawingml/2006/wordprocessingDrawing" xmlns:w10="urn:schemas-microsoft-com:office:word" xmlns:w="http://schemas.openxmlformats.org/wordprocessingml/2006/main" xmlns:w14="http://schemas.microsoft.com/office/word/2010/wordml" xmlns:w15="http://schemas.microsoft.com/office/word/2012/wordml" xmlns:w16cex="http://schemas.microsoft.com/office/word/2018/wordml/cex" xmlns:w16cid="http://schemas.microsoft.com/office/word/2016/wordml/cid" xmlns:w16="http://schemas.microsoft.com/office/word/2018/wordml" xmlns:w16sdtdh="http://schemas.microsoft.com/office/word/2020/wordml/sdtdatahash" xmlns:w16se="http://schemas.microsoft.com/office/word/2015/wordml/symex" xmlns:wpg="http://schemas.microsoft.com/office/word/2010/wordprocessingGroup" xmlns:wpi="http://schemas.microsoft.com/office/word/2010/wordprocessingInk" xmlns:wne="http://schemas.microsoft.com/office/word/2006/wordml" xmlns:wps="http://schemas.microsoft.com/office/word/2010/wordprocessingShape" mc:Ignorable="w14 w15 w16se w16cid w16 w16cex w16sdtdh wp14">
+<w:document xmlns:wpc="http://schemas.microsoft.com/office/word/2010/wordprocessingCanvas" xmlns:cx="http://schemas.microsoft.com/office/drawing/2014/chartex" xmlns:cx1="http://schemas.microsoft.com/office/drawing/2015/9/8/chartex" xmlns:cx2="http://schemas.microsoft.com/office/drawing/2015/10/21/chartex" xmlns:cx3="http://schemas.microsoft.com/office/drawing/2016/5/9/chartex" xmlns:cx4="http://schemas.microsoft.com/office/drawing/2016/5/10/chartex" xmlns:cx5="http://schemas.microsoft.com/office/drawing/2016/5/11/chartex" xmlns:cx6="http://schemas.microsoft.com/office/drawing/2016/5/12/chartex" xmlns:cx7="http://schemas.microsoft.com/office/drawing/2016/5/13/chartex" xmlns:cx8="http://schemas.microsoft.com/office/drawing/2016/5/14/chartex" xmlns:mc="http://schemas.openxmlformats.org/markup-compatibility/2006" xmlns:aink="http://schemas.microsoft.com/office/drawing/2016/ink" xmlns:am3d="http://schemas.microsoft.com/office/drawing/2017/model3d" xmlns:o="urn:schemas-microsoft-com:office:office" xmlns:oel="http://schemas.microsoft.com/office/2019/extlst" xmlns:r="http://schemas.openxmlformats.org/officeDocument/2006/relationships" xmlns:m="http://schemas.openxmlformats.org/officeDocument/2006/math" xmlns:v="urn:schemas-microsoft-com:vml" xmlns:wp14="http://schemas.microsoft.com/office/word/2010/wordprocessingDrawing" xmlns:wp="http://schemas.openxmlformats.org/drawingml/2006/wordprocessingDrawing" xmlns:w10="urn:schemas-microsoft-com:office:word" xmlns:w="http://schemas.openxmlformats.org/wordprocessingml/2006/main" xmlns:w14="http://schemas.microsoft.com/office/word/2010/wordml" xmlns:w15="http://schemas.microsoft.com/office/word/2012/wordml" xmlns:w16cex="http://schemas.microsoft.com/office/word/2018/wordml/cex" xmlns:w16cid="http://schemas.microsoft.com/office/word/2016/wordml/cid" xmlns:w16="http://schemas.microsoft.com/office/word/2018/wordml" xmlns:w16sdtdh="http://schemas.microsoft.com/office/word/2020/wordml/sdtdatahash" xmlns:w16se="http://schemas.microsoft.com/office/word/2015/wordml/symex" xmlns:wpg="http://schemas.microsoft.com/office/word/2010/wordprocessingGroup" xmlns:wpi="http://schemas.microsoft.com/office/word/2010/wordprocessingInk" xmlns:wne="http://schemas.microsoft.com/office/word/2006/wordml" xmlns:wps="http://schemas.microsoft.com/office/word/2010/wordprocessingShape" mc:Ignorable="w14 w15 w16se w16cid w16 w16cex w16sdtdh wp14">
   <w:body>
     <w:p>
       <w:pPr>
@@ -361,7 +361,7 @@
           <w:r>
             <w:fldChar w:fldCharType="separate"/>
           </w:r>
-          <w:hyperlink w:anchor="_Toc99739240" w:history="1">
+          <w:hyperlink w:anchor="_Toc103352053" w:history="1">
             <w:r>
               <w:rPr>
                 <w:rStyle w:val="Lienhypertexte"/>
@@ -403,7 +403,7 @@
                 <w:noProof/>
                 <w:webHidden/>
               </w:rPr>
-              <w:instrText xml:space="preserve"> PAGEREF _Toc99739240 \h </w:instrText>
+              <w:instrText xml:space="preserve"> PAGEREF _Toc103352053 \h </w:instrText>
             </w:r>
             <w:r>
               <w:rPr>
@@ -443,7 +443,7 @@
               <w:lang w:eastAsia="fr-BE"/>
             </w:rPr>
           </w:pPr>
-          <w:hyperlink w:anchor="_Toc99739241" w:history="1">
+          <w:hyperlink w:anchor="_Toc103352054" w:history="1">
             <w:r>
               <w:rPr>
                 <w:rStyle w:val="Lienhypertexte"/>
@@ -485,7 +485,7 @@
                 <w:noProof/>
                 <w:webHidden/>
               </w:rPr>
-              <w:instrText xml:space="preserve"> PAGEREF _Toc99739241 \h </w:instrText>
+              <w:instrText xml:space="preserve"> PAGEREF _Toc103352054 \h </w:instrText>
             </w:r>
             <w:r>
               <w:rPr>
@@ -525,7 +525,7 @@
               <w:lang w:eastAsia="fr-BE"/>
             </w:rPr>
           </w:pPr>
-          <w:hyperlink w:anchor="_Toc99739242" w:history="1">
+          <w:hyperlink w:anchor="_Toc103352055" w:history="1">
             <w:r>
               <w:rPr>
                 <w:rStyle w:val="Lienhypertexte"/>
@@ -567,7 +567,7 @@
                 <w:noProof/>
                 <w:webHidden/>
               </w:rPr>
-              <w:instrText xml:space="preserve"> PAGEREF _Toc99739242 \h </w:instrText>
+              <w:instrText xml:space="preserve"> PAGEREF _Toc103352055 \h </w:instrText>
             </w:r>
             <w:r>
               <w:rPr>
@@ -610,7 +610,7 @@
               <w:lang w:eastAsia="fr-BE"/>
             </w:rPr>
           </w:pPr>
-          <w:hyperlink w:anchor="_Toc99739243" w:history="1">
+          <w:hyperlink w:anchor="_Toc103352056" w:history="1">
             <w:r>
               <w:rPr>
                 <w:rStyle w:val="Lienhypertexte"/>
@@ -637,7 +637,7 @@
                 <w:noProof/>
                 <w:webHidden/>
               </w:rPr>
-              <w:instrText xml:space="preserve"> PAGEREF _Toc99739243 \h </w:instrText>
+              <w:instrText xml:space="preserve"> PAGEREF _Toc103352056 \h </w:instrText>
             </w:r>
             <w:r>
               <w:rPr>
@@ -680,7 +680,7 @@
               <w:lang w:eastAsia="fr-BE"/>
             </w:rPr>
           </w:pPr>
-          <w:hyperlink w:anchor="_Toc99739244" w:history="1">
+          <w:hyperlink w:anchor="_Toc103352057" w:history="1">
             <w:r>
               <w:rPr>
                 <w:rStyle w:val="Lienhypertexte"/>
@@ -707,7 +707,7 @@
                 <w:noProof/>
                 <w:webHidden/>
               </w:rPr>
-              <w:instrText xml:space="preserve"> PAGEREF _Toc99739244 \h </w:instrText>
+              <w:instrText xml:space="preserve"> PAGEREF _Toc103352057 \h </w:instrText>
             </w:r>
             <w:r>
               <w:rPr>
@@ -750,7 +750,7 @@
               <w:lang w:eastAsia="fr-BE"/>
             </w:rPr>
           </w:pPr>
-          <w:hyperlink w:anchor="_Toc99739245" w:history="1">
+          <w:hyperlink w:anchor="_Toc103352058" w:history="1">
             <w:r>
               <w:rPr>
                 <w:rStyle w:val="Lienhypertexte"/>
@@ -777,7 +777,7 @@
                 <w:noProof/>
                 <w:webHidden/>
               </w:rPr>
-              <w:instrText xml:space="preserve"> PAGEREF _Toc99739245 \h </w:instrText>
+              <w:instrText xml:space="preserve"> PAGEREF _Toc103352058 \h </w:instrText>
             </w:r>
             <w:r>
               <w:rPr>
@@ -820,7 +820,7 @@
               <w:lang w:eastAsia="fr-BE"/>
             </w:rPr>
           </w:pPr>
-          <w:hyperlink w:anchor="_Toc99739246" w:history="1">
+          <w:hyperlink w:anchor="_Toc103352059" w:history="1">
             <w:r>
               <w:rPr>
                 <w:rStyle w:val="Lienhypertexte"/>
@@ -847,7 +847,7 @@
                 <w:noProof/>
                 <w:webHidden/>
               </w:rPr>
-              <w:instrText xml:space="preserve"> PAGEREF _Toc99739246 \h </w:instrText>
+              <w:instrText xml:space="preserve"> PAGEREF _Toc103352059 \h </w:instrText>
             </w:r>
             <w:r>
               <w:rPr>
@@ -890,7 +890,7 @@
               <w:lang w:eastAsia="fr-BE"/>
             </w:rPr>
           </w:pPr>
-          <w:hyperlink w:anchor="_Toc99739247" w:history="1">
+          <w:hyperlink w:anchor="_Toc103352060" w:history="1">
             <w:r>
               <w:rPr>
                 <w:rStyle w:val="Lienhypertexte"/>
@@ -917,7 +917,7 @@
                 <w:noProof/>
                 <w:webHidden/>
               </w:rPr>
-              <w:instrText xml:space="preserve"> PAGEREF _Toc99739247 \h </w:instrText>
+              <w:instrText xml:space="preserve"> PAGEREF _Toc103352060 \h </w:instrText>
             </w:r>
             <w:r>
               <w:rPr>
@@ -957,7 +957,7 @@
               <w:lang w:eastAsia="fr-BE"/>
             </w:rPr>
           </w:pPr>
-          <w:hyperlink w:anchor="_Toc99739248" w:history="1">
+          <w:hyperlink w:anchor="_Toc103352061" w:history="1">
             <w:r>
               <w:rPr>
                 <w:rStyle w:val="Lienhypertexte"/>
@@ -999,7 +999,287 @@
                 <w:noProof/>
                 <w:webHidden/>
               </w:rPr>
-              <w:instrText xml:space="preserve"> PAGEREF _Toc99739248 \h </w:instrText>
+              <w:instrText xml:space="preserve"> PAGEREF _Toc103352061 \h </w:instrText>
+            </w:r>
+            <w:r>
+              <w:rPr>
+                <w:noProof/>
+                <w:webHidden/>
+              </w:rPr>
+            </w:r>
+            <w:r>
+              <w:rPr>
+                <w:noProof/>
+                <w:webHidden/>
+              </w:rPr>
+              <w:fldChar w:fldCharType="separate"/>
+            </w:r>
+            <w:r>
+              <w:rPr>
+                <w:noProof/>
+                <w:webHidden/>
+              </w:rPr>
+              <w:t>10</w:t>
+            </w:r>
+            <w:r>
+              <w:rPr>
+                <w:noProof/>
+                <w:webHidden/>
+              </w:rPr>
+              <w:fldChar w:fldCharType="end"/>
+            </w:r>
+          </w:hyperlink>
+        </w:p>
+        <w:p>
+          <w:pPr>
+            <w:pStyle w:val="TM2"/>
+            <w:tabs>
+              <w:tab w:val="right" w:leader="dot" w:pos="9062"/>
+            </w:tabs>
+            <w:rPr>
+              <w:rFonts w:eastAsiaTheme="minorEastAsia"/>
+              <w:noProof/>
+              <w:lang w:eastAsia="fr-BE"/>
+            </w:rPr>
+          </w:pPr>
+          <w:hyperlink w:anchor="_Toc103352062" w:history="1">
+            <w:r>
+              <w:rPr>
+                <w:rStyle w:val="Lienhypertexte"/>
+                <w:noProof/>
+              </w:rPr>
+              <w:t>Caractéristique du canal de transmission</w:t>
+            </w:r>
+            <w:r>
+              <w:rPr>
+                <w:noProof/>
+                <w:webHidden/>
+              </w:rPr>
+              <w:tab/>
+            </w:r>
+            <w:r>
+              <w:rPr>
+                <w:noProof/>
+                <w:webHidden/>
+              </w:rPr>
+              <w:fldChar w:fldCharType="begin"/>
+            </w:r>
+            <w:r>
+              <w:rPr>
+                <w:noProof/>
+                <w:webHidden/>
+              </w:rPr>
+              <w:instrText xml:space="preserve"> PAGEREF _Toc103352062 \h </w:instrText>
+            </w:r>
+            <w:r>
+              <w:rPr>
+                <w:noProof/>
+                <w:webHidden/>
+              </w:rPr>
+            </w:r>
+            <w:r>
+              <w:rPr>
+                <w:noProof/>
+                <w:webHidden/>
+              </w:rPr>
+              <w:fldChar w:fldCharType="separate"/>
+            </w:r>
+            <w:r>
+              <w:rPr>
+                <w:noProof/>
+                <w:webHidden/>
+              </w:rPr>
+              <w:t>10</w:t>
+            </w:r>
+            <w:r>
+              <w:rPr>
+                <w:noProof/>
+                <w:webHidden/>
+              </w:rPr>
+              <w:fldChar w:fldCharType="end"/>
+            </w:r>
+          </w:hyperlink>
+        </w:p>
+        <w:p>
+          <w:pPr>
+            <w:pStyle w:val="TM2"/>
+            <w:tabs>
+              <w:tab w:val="right" w:leader="dot" w:pos="9062"/>
+            </w:tabs>
+            <w:rPr>
+              <w:rFonts w:eastAsiaTheme="minorEastAsia"/>
+              <w:noProof/>
+              <w:lang w:eastAsia="fr-BE"/>
+            </w:rPr>
+          </w:pPr>
+          <w:hyperlink w:anchor="_Toc103352063" w:history="1">
+            <w:r>
+              <w:rPr>
+                <w:rStyle w:val="Lienhypertexte"/>
+                <w:noProof/>
+              </w:rPr>
+              <w:t>Génération du signal bruité</w:t>
+            </w:r>
+            <w:r>
+              <w:rPr>
+                <w:noProof/>
+                <w:webHidden/>
+              </w:rPr>
+              <w:tab/>
+            </w:r>
+            <w:r>
+              <w:rPr>
+                <w:noProof/>
+                <w:webHidden/>
+              </w:rPr>
+              <w:fldChar w:fldCharType="begin"/>
+            </w:r>
+            <w:r>
+              <w:rPr>
+                <w:noProof/>
+                <w:webHidden/>
+              </w:rPr>
+              <w:instrText xml:space="preserve"> PAGEREF _Toc103352063 \h </w:instrText>
+            </w:r>
+            <w:r>
+              <w:rPr>
+                <w:noProof/>
+                <w:webHidden/>
+              </w:rPr>
+            </w:r>
+            <w:r>
+              <w:rPr>
+                <w:noProof/>
+                <w:webHidden/>
+              </w:rPr>
+              <w:fldChar w:fldCharType="separate"/>
+            </w:r>
+            <w:r>
+              <w:rPr>
+                <w:noProof/>
+                <w:webHidden/>
+              </w:rPr>
+              <w:t>10</w:t>
+            </w:r>
+            <w:r>
+              <w:rPr>
+                <w:noProof/>
+                <w:webHidden/>
+              </w:rPr>
+              <w:fldChar w:fldCharType="end"/>
+            </w:r>
+          </w:hyperlink>
+        </w:p>
+        <w:p>
+          <w:pPr>
+            <w:pStyle w:val="TM2"/>
+            <w:tabs>
+              <w:tab w:val="right" w:leader="dot" w:pos="9062"/>
+            </w:tabs>
+            <w:rPr>
+              <w:rFonts w:eastAsiaTheme="minorEastAsia"/>
+              <w:noProof/>
+              <w:lang w:eastAsia="fr-BE"/>
+            </w:rPr>
+          </w:pPr>
+          <w:hyperlink w:anchor="_Toc103352064" w:history="1">
+            <w:r>
+              <w:rPr>
+                <w:rStyle w:val="Lienhypertexte"/>
+                <w:noProof/>
+              </w:rPr>
+              <w:t>Addition de plusieurs signaux bruités</w:t>
+            </w:r>
+            <w:r>
+              <w:rPr>
+                <w:noProof/>
+                <w:webHidden/>
+              </w:rPr>
+              <w:tab/>
+            </w:r>
+            <w:r>
+              <w:rPr>
+                <w:noProof/>
+                <w:webHidden/>
+              </w:rPr>
+              <w:fldChar w:fldCharType="begin"/>
+            </w:r>
+            <w:r>
+              <w:rPr>
+                <w:noProof/>
+                <w:webHidden/>
+              </w:rPr>
+              <w:instrText xml:space="preserve"> PAGEREF _Toc103352064 \h </w:instrText>
+            </w:r>
+            <w:r>
+              <w:rPr>
+                <w:noProof/>
+                <w:webHidden/>
+              </w:rPr>
+            </w:r>
+            <w:r>
+              <w:rPr>
+                <w:noProof/>
+                <w:webHidden/>
+              </w:rPr>
+              <w:fldChar w:fldCharType="separate"/>
+            </w:r>
+            <w:r>
+              <w:rPr>
+                <w:noProof/>
+                <w:webHidden/>
+              </w:rPr>
+              <w:t>10</w:t>
+            </w:r>
+            <w:r>
+              <w:rPr>
+                <w:noProof/>
+                <w:webHidden/>
+              </w:rPr>
+              <w:fldChar w:fldCharType="end"/>
+            </w:r>
+          </w:hyperlink>
+        </w:p>
+        <w:p>
+          <w:pPr>
+            <w:pStyle w:val="TM2"/>
+            <w:tabs>
+              <w:tab w:val="right" w:leader="dot" w:pos="9062"/>
+            </w:tabs>
+            <w:rPr>
+              <w:rFonts w:eastAsiaTheme="minorEastAsia"/>
+              <w:noProof/>
+              <w:lang w:eastAsia="fr-BE"/>
+            </w:rPr>
+          </w:pPr>
+          <w:hyperlink w:anchor="_Toc103352065" w:history="1">
+            <w:r>
+              <w:rPr>
+                <w:rStyle w:val="Lienhypertexte"/>
+                <w:noProof/>
+              </w:rPr>
+              <w:t>Forme générale du signal sur le canal</w:t>
+            </w:r>
+            <w:r>
+              <w:rPr>
+                <w:noProof/>
+                <w:webHidden/>
+              </w:rPr>
+              <w:tab/>
+            </w:r>
+            <w:r>
+              <w:rPr>
+                <w:noProof/>
+                <w:webHidden/>
+              </w:rPr>
+              <w:fldChar w:fldCharType="begin"/>
+            </w:r>
+            <w:r>
+              <w:rPr>
+                <w:noProof/>
+                <w:webHidden/>
+              </w:rPr>
+              <w:instrText xml:space="preserve"> PAGEREF _Toc103352065 \h </w:instrText>
             </w:r>
             <w:r>
               <w:rPr>
@@ -1039,7 +1319,7 @@
               <w:lang w:eastAsia="fr-BE"/>
             </w:rPr>
           </w:pPr>
-          <w:hyperlink w:anchor="_Toc99739249" w:history="1">
+          <w:hyperlink w:anchor="_Toc103352066" w:history="1">
             <w:r>
               <w:rPr>
                 <w:rStyle w:val="Lienhypertexte"/>
@@ -1081,7 +1361,7 @@
                 <w:noProof/>
                 <w:webHidden/>
               </w:rPr>
-              <w:instrText xml:space="preserve"> PAGEREF _Toc99739249 \h </w:instrText>
+              <w:instrText xml:space="preserve"> PAGEREF _Toc103352066 \h </w:instrText>
             </w:r>
             <w:r>
               <w:rPr>
@@ -1121,7 +1401,7 @@
               <w:lang w:eastAsia="fr-BE"/>
             </w:rPr>
           </w:pPr>
-          <w:hyperlink w:anchor="_Toc99739250" w:history="1">
+          <w:hyperlink w:anchor="_Toc103352067" w:history="1">
             <w:r>
               <w:rPr>
                 <w:rStyle w:val="Lienhypertexte"/>
@@ -1163,7 +1443,7 @@
                 <w:noProof/>
                 <w:webHidden/>
               </w:rPr>
-              <w:instrText xml:space="preserve"> PAGEREF _Toc99739250 \h </w:instrText>
+              <w:instrText xml:space="preserve"> PAGEREF _Toc103352067 \h </w:instrText>
             </w:r>
             <w:r>
               <w:rPr>
@@ -1231,7 +1511,7 @@
           <w:numId w:val="3"/>
         </w:numPr>
       </w:pPr>
-      <w:bookmarkStart w:id="0" w:name="_Toc99739240"/>
+      <w:bookmarkStart w:id="0" w:name="_Toc103352053"/>
       <w:r>
         <w:lastRenderedPageBreak/>
         <w:t>Introduction</w:t>
@@ -1283,7 +1563,7 @@
           <w:numId w:val="3"/>
         </w:numPr>
       </w:pPr>
-      <w:bookmarkStart w:id="1" w:name="_Toc99739241"/>
+      <w:bookmarkStart w:id="1" w:name="_Toc103352054"/>
       <w:r>
         <w:t>Topologie du réseau</w:t>
       </w:r>
@@ -1533,14 +1813,12 @@
       <w:r>
         <w:t>[</w:t>
       </w:r>
-      <w:proofErr w:type="gramStart"/>
       <w:r>
         <w:t>RX</w:t>
       </w:r>
       <w:r>
         <w:t>(</w:t>
       </w:r>
-      <w:proofErr w:type="gramEnd"/>
       <w:r>
         <w:t>1</w:t>
       </w:r>
@@ -1765,7 +2043,7 @@
           <w:numId w:val="3"/>
         </w:numPr>
       </w:pPr>
-      <w:bookmarkStart w:id="2" w:name="_Toc99739242"/>
+      <w:bookmarkStart w:id="2" w:name="_Toc103352055"/>
       <w:r>
         <w:t>Emetteur</w:t>
       </w:r>
@@ -1903,7 +2181,7 @@
       <w:pPr>
         <w:pStyle w:val="Titre2"/>
       </w:pPr>
-      <w:bookmarkStart w:id="3" w:name="_Toc99739243"/>
+      <w:bookmarkStart w:id="3" w:name="_Toc103352056"/>
       <w:r>
         <w:t>Séquence initiale</w:t>
       </w:r>
@@ -2151,7 +2429,7 @@
       <w:pPr>
         <w:pStyle w:val="Titre2"/>
       </w:pPr>
-      <w:bookmarkStart w:id="4" w:name="_Toc99739244"/>
+      <w:bookmarkStart w:id="4" w:name="_Toc103352057"/>
       <w:r>
         <w:t>Codage des bits</w:t>
       </w:r>
@@ -2638,14 +2916,27 @@
       <w:r>
         <w:t xml:space="preserve">Figure </w:t>
       </w:r>
-      <w:fldSimple w:instr=" SEQ Figure \* ARABIC ">
-        <w:r>
-          <w:rPr>
-            <w:noProof/>
-          </w:rPr>
-          <w:t>1</w:t>
-        </w:r>
-      </w:fldSimple>
+      <w:r>
+        <w:fldChar w:fldCharType="begin"/>
+      </w:r>
+      <w:r>
+        <w:instrText xml:space="preserve"> SEQ Figure \* ARABIC </w:instrText>
+      </w:r>
+      <w:r>
+        <w:fldChar w:fldCharType="separate"/>
+      </w:r>
+      <w:r>
+        <w:rPr>
+          <w:noProof/>
+        </w:rPr>
+        <w:t>1</w:t>
+      </w:r>
+      <w:r>
+        <w:rPr>
+          <w:noProof/>
+        </w:rPr>
+        <w:fldChar w:fldCharType="end"/>
+      </w:r>
       <w:r>
         <w:rPr>
           <w:noProof/>
@@ -2714,14 +3005,27 @@
       <w:r>
         <w:t xml:space="preserve">Figure </w:t>
       </w:r>
-      <w:fldSimple w:instr=" SEQ Figure \* ARABIC ">
-        <w:r>
-          <w:rPr>
-            <w:noProof/>
-          </w:rPr>
-          <w:t>2</w:t>
-        </w:r>
-      </w:fldSimple>
+      <w:r>
+        <w:fldChar w:fldCharType="begin"/>
+      </w:r>
+      <w:r>
+        <w:instrText xml:space="preserve"> SEQ Figure \* ARABIC </w:instrText>
+      </w:r>
+      <w:r>
+        <w:fldChar w:fldCharType="separate"/>
+      </w:r>
+      <w:r>
+        <w:rPr>
+          <w:noProof/>
+        </w:rPr>
+        <w:t>2</w:t>
+      </w:r>
+      <w:r>
+        <w:rPr>
+          <w:noProof/>
+        </w:rPr>
+        <w:fldChar w:fldCharType="end"/>
+      </w:r>
       <w:r>
         <w:rPr>
           <w:noProof/>
@@ -2790,31 +3094,18 @@
       <w:r>
         <w:t xml:space="preserve">Figure </w:t>
       </w:r>
-      <w:r>
-        <w:fldChar w:fldCharType="begin"/>
-      </w:r>
-      <w:r>
-        <w:instrText xml:space="preserve"> SEQ Figure \* ARABIC </w:instrText>
-      </w:r>
-      <w:r>
-        <w:fldChar w:fldCharType="separate"/>
-      </w:r>
+      <w:fldSimple w:instr=" SEQ Figure \* ARABIC ">
+        <w:r>
+          <w:rPr>
+            <w:noProof/>
+          </w:rPr>
+          <w:t>3</w:t>
+        </w:r>
+      </w:fldSimple>
       <w:r>
         <w:rPr>
           <w:noProof/>
         </w:rPr>
-        <w:t>3</w:t>
-      </w:r>
-      <w:r>
-        <w:rPr>
-          <w:noProof/>
-        </w:rPr>
-        <w:fldChar w:fldCharType="end"/>
-      </w:r>
-      <w:r>
-        <w:rPr>
-          <w:noProof/>
-        </w:rPr>
         <w:t xml:space="preserve"> représentation temporelle de la séquence ak</w:t>
       </w:r>
     </w:p>
@@ -2822,7 +3113,7 @@
       <w:pPr>
         <w:pStyle w:val="Titre2"/>
       </w:pPr>
-      <w:bookmarkStart w:id="5" w:name="_Toc99739245"/>
+      <w:bookmarkStart w:id="5" w:name="_Toc103352058"/>
       <w:r>
         <w:t>Critère de Shanon</w:t>
       </w:r>
@@ -2900,27 +3191,14 @@
       <w:r>
         <w:t xml:space="preserve">Figure </w:t>
       </w:r>
-      <w:r>
-        <w:fldChar w:fldCharType="begin"/>
-      </w:r>
-      <w:r>
-        <w:instrText xml:space="preserve"> SEQ Figure \* ARABIC </w:instrText>
-      </w:r>
-      <w:r>
-        <w:fldChar w:fldCharType="separate"/>
-      </w:r>
-      <w:r>
-        <w:rPr>
-          <w:noProof/>
-        </w:rPr>
-        <w:t>4</w:t>
-      </w:r>
-      <w:r>
-        <w:rPr>
-          <w:noProof/>
-        </w:rPr>
-        <w:fldChar w:fldCharType="end"/>
-      </w:r>
+      <w:fldSimple w:instr=" SEQ Figure \* ARABIC ">
+        <w:r>
+          <w:rPr>
+            <w:noProof/>
+          </w:rPr>
+          <w:t>4</w:t>
+        </w:r>
+      </w:fldSimple>
       <w:r>
         <w:rPr>
           <w:noProof/>
@@ -2989,31 +3267,18 @@
       <w:r>
         <w:t xml:space="preserve">Figure </w:t>
       </w:r>
-      <w:r>
-        <w:fldChar w:fldCharType="begin"/>
-      </w:r>
-      <w:r>
-        <w:instrText xml:space="preserve"> SEQ Figure \* ARABIC </w:instrText>
-      </w:r>
-      <w:r>
-        <w:fldChar w:fldCharType="separate"/>
-      </w:r>
+      <w:fldSimple w:instr=" SEQ Figure \* ARABIC ">
+        <w:r>
+          <w:rPr>
+            <w:noProof/>
+          </w:rPr>
+          <w:t>5</w:t>
+        </w:r>
+      </w:fldSimple>
       <w:r>
         <w:rPr>
           <w:noProof/>
         </w:rPr>
-        <w:t>5</w:t>
-      </w:r>
-      <w:r>
-        <w:rPr>
-          <w:noProof/>
-        </w:rPr>
-        <w:fldChar w:fldCharType="end"/>
-      </w:r>
-      <w:r>
-        <w:rPr>
-          <w:noProof/>
-        </w:rPr>
         <w:t xml:space="preserve"> représentation temporelle des séquences suréchantionnées</w:t>
       </w:r>
     </w:p>
@@ -3021,7 +3286,7 @@
       <w:pPr>
         <w:pStyle w:val="Titre2"/>
       </w:pPr>
-      <w:bookmarkStart w:id="6" w:name="_Toc99739246"/>
+      <w:bookmarkStart w:id="6" w:name="_Toc103352059"/>
       <w:r>
         <w:t xml:space="preserve">Génération des </w:t>
       </w:r>
@@ -3539,21 +3804,7 @@
           <w:rFonts w:eastAsiaTheme="minorEastAsia" w:cstheme="minorHAnsi"/>
         </w:rPr>
         <w:br/>
-        <w:t>Sur Matlab, on utilise la fonction « </w:t>
-      </w:r>
-      <w:proofErr w:type="spellStart"/>
-      <w:r>
-        <w:rPr>
-          <w:rFonts w:eastAsiaTheme="minorEastAsia" w:cstheme="minorHAnsi"/>
-        </w:rPr>
-        <w:t>rcosfir</w:t>
-      </w:r>
-      <w:proofErr w:type="spellEnd"/>
-      <w:r>
-        <w:rPr>
-          <w:rFonts w:eastAsiaTheme="minorEastAsia" w:cstheme="minorHAnsi"/>
-        </w:rPr>
-        <w:t> » pour réaliser ce filtre</w:t>
+        <w:t>Sur Matlab, on utilise la fonction « rcosfir » pour réaliser ce filtre</w:t>
       </w:r>
       <w:r>
         <w:rPr>
@@ -3682,27 +3933,14 @@
       <w:r>
         <w:t xml:space="preserve">Figure </w:t>
       </w:r>
-      <w:r>
-        <w:fldChar w:fldCharType="begin"/>
-      </w:r>
-      <w:r>
-        <w:instrText xml:space="preserve"> SEQ Figure \* ARABIC </w:instrText>
-      </w:r>
-      <w:r>
-        <w:fldChar w:fldCharType="separate"/>
-      </w:r>
-      <w:r>
-        <w:rPr>
-          <w:noProof/>
-        </w:rPr>
-        <w:t>6</w:t>
-      </w:r>
-      <w:r>
-        <w:rPr>
-          <w:noProof/>
-        </w:rPr>
-        <w:fldChar w:fldCharType="end"/>
-      </w:r>
+      <w:fldSimple w:instr=" SEQ Figure \* ARABIC ">
+        <w:r>
+          <w:rPr>
+            <w:noProof/>
+          </w:rPr>
+          <w:t>6</w:t>
+        </w:r>
+      </w:fldSimple>
       <w:r>
         <w:rPr>
           <w:noProof/>
@@ -3772,27 +4010,14 @@
       <w:r>
         <w:t xml:space="preserve">Figure </w:t>
       </w:r>
-      <w:r>
-        <w:fldChar w:fldCharType="begin"/>
-      </w:r>
-      <w:r>
-        <w:instrText xml:space="preserve"> SEQ Figure \* ARABIC </w:instrText>
-      </w:r>
-      <w:r>
-        <w:fldChar w:fldCharType="separate"/>
-      </w:r>
-      <w:r>
-        <w:rPr>
-          <w:noProof/>
-        </w:rPr>
-        <w:t>7</w:t>
-      </w:r>
-      <w:r>
-        <w:rPr>
-          <w:noProof/>
-        </w:rPr>
-        <w:fldChar w:fldCharType="end"/>
-      </w:r>
+      <w:fldSimple w:instr=" SEQ Figure \* ARABIC ">
+        <w:r>
+          <w:rPr>
+            <w:noProof/>
+          </w:rPr>
+          <w:t>7</w:t>
+        </w:r>
+      </w:fldSimple>
       <w:r>
         <w:rPr>
           <w:noProof/>
@@ -3860,27 +4085,14 @@
       <w:r>
         <w:t xml:space="preserve">Figure </w:t>
       </w:r>
-      <w:r>
-        <w:fldChar w:fldCharType="begin"/>
-      </w:r>
-      <w:r>
-        <w:instrText xml:space="preserve"> SEQ Figure \* ARABIC </w:instrText>
-      </w:r>
-      <w:r>
-        <w:fldChar w:fldCharType="separate"/>
-      </w:r>
-      <w:r>
-        <w:rPr>
-          <w:noProof/>
-        </w:rPr>
-        <w:t>8</w:t>
-      </w:r>
-      <w:r>
-        <w:rPr>
-          <w:noProof/>
-        </w:rPr>
-        <w:fldChar w:fldCharType="end"/>
-      </w:r>
+      <w:fldSimple w:instr=" SEQ Figure \* ARABIC ">
+        <w:r>
+          <w:rPr>
+            <w:noProof/>
+          </w:rPr>
+          <w:t>8</w:t>
+        </w:r>
+      </w:fldSimple>
       <w:r>
         <w:rPr>
           <w:noProof/>
@@ -3949,15 +4161,7 @@
       </w:r>
       <w:r>
         <w:br/>
-        <w:t>Sur Matlab on utilise la fonction « </w:t>
-      </w:r>
-      <w:proofErr w:type="spellStart"/>
-      <w:r>
-        <w:t>conv</w:t>
-      </w:r>
-      <w:proofErr w:type="spellEnd"/>
-      <w:r>
-        <w:t> »</w:t>
+        <w:t>Sur Matlab on utilise la fonction « conv »</w:t>
       </w:r>
       <w:r>
         <w:t>, tel que sur la Figure 9. La Figure 10 montre le résultat pour la 2</w:t>
@@ -4033,27 +4237,14 @@
       <w:r>
         <w:t xml:space="preserve">Figure </w:t>
       </w:r>
-      <w:r>
-        <w:fldChar w:fldCharType="begin"/>
-      </w:r>
-      <w:r>
-        <w:instrText xml:space="preserve"> SEQ Figure \* ARABIC </w:instrText>
-      </w:r>
-      <w:r>
-        <w:fldChar w:fldCharType="separate"/>
-      </w:r>
-      <w:r>
-        <w:rPr>
-          <w:noProof/>
-        </w:rPr>
-        <w:t>9</w:t>
-      </w:r>
-      <w:r>
-        <w:rPr>
-          <w:noProof/>
-        </w:rPr>
-        <w:fldChar w:fldCharType="end"/>
-      </w:r>
+      <w:fldSimple w:instr=" SEQ Figure \* ARABIC ">
+        <w:r>
+          <w:rPr>
+            <w:noProof/>
+          </w:rPr>
+          <w:t>9</w:t>
+        </w:r>
+      </w:fldSimple>
       <w:r>
         <w:rPr>
           <w:noProof/>
@@ -4121,31 +4312,18 @@
       <w:r>
         <w:t xml:space="preserve">Figure </w:t>
       </w:r>
-      <w:r>
-        <w:fldChar w:fldCharType="begin"/>
-      </w:r>
-      <w:r>
-        <w:instrText xml:space="preserve"> SEQ Figure \* ARABIC </w:instrText>
-      </w:r>
-      <w:r>
-        <w:fldChar w:fldCharType="separate"/>
-      </w:r>
+      <w:fldSimple w:instr=" SEQ Figure \* ARABIC ">
+        <w:r>
+          <w:rPr>
+            <w:noProof/>
+          </w:rPr>
+          <w:t>10</w:t>
+        </w:r>
+      </w:fldSimple>
       <w:r>
         <w:rPr>
           <w:noProof/>
         </w:rPr>
-        <w:t>10</w:t>
-      </w:r>
-      <w:r>
-        <w:rPr>
-          <w:noProof/>
-        </w:rPr>
-        <w:fldChar w:fldCharType="end"/>
-      </w:r>
-      <w:r>
-        <w:rPr>
-          <w:noProof/>
-        </w:rPr>
         <w:t xml:space="preserve"> résultat de la convolution</w:t>
       </w:r>
     </w:p>
@@ -4153,7 +4331,7 @@
       <w:pPr>
         <w:pStyle w:val="Titre2"/>
       </w:pPr>
-      <w:bookmarkStart w:id="7" w:name="_Toc99739247"/>
+      <w:bookmarkStart w:id="7" w:name="_Toc103352060"/>
       <w:r>
         <w:t>Forme générale du signal</w:t>
       </w:r>
@@ -4600,7 +4778,7 @@
           <w:numId w:val="3"/>
         </w:numPr>
       </w:pPr>
-      <w:bookmarkStart w:id="8" w:name="_Toc99739248"/>
+      <w:bookmarkStart w:id="8" w:name="_Toc103352061"/>
       <w:r>
         <w:t>Canal</w:t>
       </w:r>
@@ -4616,43 +4794,7 @@
         <w:rPr>
           <w:rFonts w:cstheme="minorHAnsi"/>
         </w:rPr>
-        <w:t>Le canal physique (c</w:t>
-      </w:r>
-      <w:r>
-        <w:rPr>
-          <w:rFonts w:cstheme="minorHAnsi"/>
-        </w:rPr>
-        <w:t>â</w:t>
-      </w:r>
-      <w:r>
-        <w:rPr>
-          <w:rFonts w:cstheme="minorHAnsi"/>
-        </w:rPr>
-        <w:t xml:space="preserve">ble) peut </w:t>
-      </w:r>
-      <w:r>
-        <w:rPr>
-          <w:rFonts w:cstheme="minorHAnsi"/>
-        </w:rPr>
-        <w:t>ê</w:t>
-      </w:r>
-      <w:r>
-        <w:rPr>
-          <w:rFonts w:cstheme="minorHAnsi"/>
-        </w:rPr>
-        <w:t>tre la source de distorsions lin</w:t>
-      </w:r>
-      <w:r>
-        <w:rPr>
-          <w:rFonts w:cstheme="minorHAnsi"/>
-        </w:rPr>
-        <w:t>é</w:t>
-      </w:r>
-      <w:r>
-        <w:rPr>
-          <w:rFonts w:cstheme="minorHAnsi"/>
-        </w:rPr>
-        <w:t>aires sur le signal transmis</w:t>
+        <w:t>Le canal physique (câble) peut être la source de distorsions linéaires sur le signal transmis</w:t>
       </w:r>
       <w:r>
         <w:rPr>
@@ -4841,9 +4983,11 @@
       <w:pPr>
         <w:pStyle w:val="Titre2"/>
       </w:pPr>
+      <w:bookmarkStart w:id="9" w:name="_Toc103352062"/>
       <w:r>
         <w:t>Caractéristique du canal de transmission</w:t>
       </w:r>
+      <w:bookmarkEnd w:id="9"/>
     </w:p>
     <w:p>
       <w:pPr>
@@ -4958,15 +5102,12 @@
             <w:rPr>
               <w:rFonts w:ascii="Cambria Math" w:eastAsiaTheme="minorEastAsia" w:hAnsi="Cambria Math" w:cstheme="minorHAnsi"/>
             </w:rPr>
-            <m:t>&lt;</m:t>
+            <m:t>&lt;1</m:t>
           </m:r>
           <m:r>
-            <w:rPr>
-              <w:rFonts w:ascii="Cambria Math" w:eastAsiaTheme="minorEastAsia" w:hAnsi="Cambria Math" w:cstheme="minorHAnsi"/>
-            </w:rPr>
-            <m:t>1</m:t>
-          </m:r>
-          <m:r>
+            <m:rPr>
+              <m:sty m:val="p"/>
+            </m:rPr>
             <w:rPr>
               <w:rFonts w:eastAsiaTheme="minorEastAsia"/>
             </w:rPr>
@@ -5064,19 +5205,1087 @@
     <w:p>
       <w:pPr>
         <w:pStyle w:val="Titre2"/>
-      </w:pPr>
+        <w:rPr>
+          <w:rFonts w:eastAsiaTheme="minorEastAsia"/>
+        </w:rPr>
+      </w:pPr>
+      <w:bookmarkStart w:id="10" w:name="_Toc103352063"/>
+      <w:r>
+        <w:rPr>
+          <w:rFonts w:eastAsiaTheme="minorEastAsia"/>
+        </w:rPr>
+        <w:t>Génération du signal bruité</w:t>
+      </w:r>
+      <w:bookmarkEnd w:id="10"/>
+    </w:p>
+    <w:p>
+      <w:pPr>
+        <w:rPr>
+          <w:rFonts w:eastAsiaTheme="minorEastAsia"/>
+        </w:rPr>
+      </w:pPr>
+      <w:r>
+        <w:t xml:space="preserve">Pour </w:t>
+      </w:r>
+      <w:r>
+        <w:t>créer</w:t>
+      </w:r>
+      <w:r>
+        <w:t xml:space="preserve"> un délai</w:t>
+      </w:r>
+      <w:r>
+        <w:t xml:space="preserve"> et</w:t>
+      </w:r>
+      <w:r>
+        <w:t xml:space="preserve"> une </w:t>
+      </w:r>
+      <w:r>
+        <w:t>atténuation</w:t>
+      </w:r>
+      <w:r>
+        <w:t xml:space="preserve"> </w:t>
+      </w:r>
+      <w:r>
+        <w:t xml:space="preserve">sur un signal </w:t>
+      </w:r>
+      <w:r>
+        <w:t xml:space="preserve"> </w:t>
+      </w:r>
+      <m:oMath>
+        <m:sSub>
+          <m:sSubPr>
+            <m:ctrlPr>
+              <w:rPr>
+                <w:rFonts w:ascii="Cambria Math" w:hAnsi="Cambria Math" w:cstheme="minorHAnsi"/>
+                <w:i/>
+              </w:rPr>
+            </m:ctrlPr>
+          </m:sSubPr>
+          <m:e>
+            <m:r>
+              <w:rPr>
+                <w:rFonts w:ascii="Cambria Math" w:hAnsi="Cambria Math" w:cstheme="minorHAnsi"/>
+              </w:rPr>
+              <m:t>S</m:t>
+            </m:r>
+          </m:e>
+          <m:sub>
+            <m:r>
+              <w:rPr>
+                <w:rFonts w:ascii="Cambria Math" w:hAnsi="Cambria Math" w:cstheme="minorHAnsi"/>
+              </w:rPr>
+              <m:t>n</m:t>
+            </m:r>
+          </m:sub>
+        </m:sSub>
+        <m:d>
+          <m:dPr>
+            <m:ctrlPr>
+              <w:rPr>
+                <w:rFonts w:ascii="Cambria Math" w:hAnsi="Cambria Math" w:cstheme="minorHAnsi"/>
+                <w:i/>
+              </w:rPr>
+            </m:ctrlPr>
+          </m:dPr>
+          <m:e>
+            <m:r>
+              <w:rPr>
+                <w:rFonts w:ascii="Cambria Math" w:hAnsi="Cambria Math" w:cstheme="minorHAnsi"/>
+              </w:rPr>
+              <m:t>t</m:t>
+            </m:r>
+          </m:e>
+        </m:d>
+      </m:oMath>
+      <w:r>
+        <w:rPr>
+          <w:rFonts w:eastAsiaTheme="minorEastAsia"/>
+        </w:rPr>
+        <w:t xml:space="preserve"> , nous avons </w:t>
+      </w:r>
+      <w:r>
+        <w:rPr>
+          <w:rFonts w:eastAsiaTheme="minorEastAsia"/>
+        </w:rPr>
+        <w:t>créé la</w:t>
+      </w:r>
+      <w:r>
+        <w:rPr>
+          <w:rFonts w:eastAsiaTheme="minorEastAsia"/>
+        </w:rPr>
+        <w:t xml:space="preserve"> fonction</w:t>
+      </w:r>
+      <w:r>
+        <w:rPr>
+          <w:rFonts w:eastAsiaTheme="minorEastAsia"/>
+        </w:rPr>
+        <w:t xml:space="preserve"> </w:t>
+      </w:r>
+      <w:r>
+        <w:rPr>
+          <w:rFonts w:eastAsiaTheme="minorEastAsia"/>
+          <w:i/>
+          <w:iCs/>
+        </w:rPr>
+        <w:t>c</w:t>
+      </w:r>
+      <w:r>
+        <w:rPr>
+          <w:rFonts w:eastAsiaTheme="minorEastAsia"/>
+          <w:i/>
+          <w:iCs/>
+        </w:rPr>
+        <w:t>hannel</w:t>
+      </w:r>
+      <w:r>
+        <w:rPr>
+          <w:rFonts w:eastAsiaTheme="minorEastAsia"/>
+        </w:rPr>
+        <w:t xml:space="preserve"> </w:t>
+      </w:r>
+      <w:r>
+        <w:rPr>
+          <w:rFonts w:eastAsiaTheme="minorEastAsia"/>
+        </w:rPr>
+        <w:t>(Figure 11).</w:t>
+      </w:r>
+    </w:p>
+    <w:p>
+      <w:pPr>
+        <w:keepNext/>
+        <w:rPr>
+          <w:rFonts w:eastAsiaTheme="minorEastAsia"/>
+        </w:rPr>
+      </w:pPr>
+      <w:r>
+        <w:rPr>
+          <w:rFonts w:eastAsiaTheme="minorEastAsia"/>
+        </w:rPr>
+        <w:t xml:space="preserve">On rentre notre signal généré précédemment (symbolisé </w:t>
+      </w:r>
+      <w:r>
+        <w:rPr>
+          <w:rFonts w:eastAsiaTheme="minorEastAsia"/>
+          <w:i/>
+          <w:iCs/>
+        </w:rPr>
+        <w:t>output(…)</w:t>
+      </w:r>
+      <w:r>
+        <w:rPr>
+          <w:rFonts w:eastAsiaTheme="minorEastAsia"/>
+        </w:rPr>
+        <w:t xml:space="preserve">) dans la fonction </w:t>
+      </w:r>
+      <w:r>
+        <w:rPr>
+          <w:rFonts w:eastAsiaTheme="minorEastAsia"/>
+          <w:i/>
+          <w:iCs/>
+        </w:rPr>
+        <w:t>channel</w:t>
+      </w:r>
+      <w:r>
+        <w:rPr>
+          <w:rFonts w:eastAsiaTheme="minorEastAsia"/>
+        </w:rPr>
+        <w:t xml:space="preserve"> pour le retarder et l’atténuer</w:t>
+      </w:r>
+      <w:r>
+        <w:rPr>
+          <w:rFonts w:eastAsiaTheme="minorEastAsia"/>
+        </w:rPr>
+        <w:t xml:space="preserve"> </w:t>
+      </w:r>
+      <w:r>
+        <w:rPr>
+          <w:rFonts w:eastAsiaTheme="minorEastAsia"/>
+        </w:rPr>
+        <w:t>(Figure 12)</w:t>
+      </w:r>
+      <w:r>
+        <w:rPr>
+          <w:rFonts w:eastAsiaTheme="minorEastAsia"/>
+        </w:rPr>
+        <w:t>.</w:t>
+      </w:r>
+      <w:r>
+        <w:rPr>
+          <w:rFonts w:eastAsiaTheme="minorEastAsia"/>
+        </w:rPr>
+        <w:t xml:space="preserve"> La variable </w:t>
+      </w:r>
+      <w:r>
+        <w:rPr>
+          <w:rFonts w:eastAsiaTheme="minorEastAsia"/>
+          <w:i/>
+          <w:iCs/>
+        </w:rPr>
+        <w:t>channel_effect</w:t>
+      </w:r>
+      <w:r>
+        <w:rPr>
+          <w:rFonts w:eastAsiaTheme="minorEastAsia"/>
+        </w:rPr>
+        <w:t xml:space="preserve"> représente</w:t>
+      </w:r>
+      <w:r>
+        <w:rPr>
+          <w:rFonts w:eastAsiaTheme="minorEastAsia"/>
+        </w:rPr>
+        <w:t> :</w:t>
+      </w:r>
+    </w:p>
+    <w:p>
+      <w:pPr>
+        <w:keepNext/>
+        <w:jc w:val="center"/>
+        <w:rPr>
+          <w:rFonts w:eastAsiaTheme="minorEastAsia"/>
+        </w:rPr>
+      </w:pPr>
+      <m:oMathPara>
+        <m:oMath>
+          <m:sSub>
+            <m:sSubPr>
+              <m:ctrlPr>
+                <w:rPr>
+                  <w:rFonts w:ascii="Cambria Math" w:eastAsiaTheme="minorEastAsia" w:hAnsi="Cambria Math"/>
+                  <w:i/>
+                </w:rPr>
+              </m:ctrlPr>
+            </m:sSubPr>
+            <m:e>
+              <m:r>
+                <w:rPr>
+                  <w:rFonts w:ascii="Cambria Math" w:eastAsiaTheme="minorEastAsia" w:hAnsi="Cambria Math"/>
+                </w:rPr>
+                <m:t>r</m:t>
+              </m:r>
+            </m:e>
+            <m:sub>
+              <m:r>
+                <w:rPr>
+                  <w:rFonts w:ascii="Cambria Math" w:eastAsiaTheme="minorEastAsia" w:hAnsi="Cambria Math"/>
+                </w:rPr>
+                <m:t>n</m:t>
+              </m:r>
+              <m:r>
+                <w:rPr>
+                  <w:rFonts w:ascii="Cambria Math" w:eastAsiaTheme="minorEastAsia" w:hAnsi="Cambria Math"/>
+                </w:rPr>
+                <m:t>(t)</m:t>
+              </m:r>
+              <m:r>
+                <w:rPr>
+                  <w:rFonts w:ascii="Cambria Math" w:eastAsiaTheme="minorEastAsia" w:hAnsi="Cambria Math"/>
+                </w:rPr>
+                <m:t xml:space="preserve"> </m:t>
+              </m:r>
+            </m:sub>
+          </m:sSub>
+          <m:r>
+            <w:rPr>
+              <w:rFonts w:ascii="Cambria Math" w:eastAsiaTheme="minorEastAsia" w:hAnsi="Cambria Math"/>
+            </w:rPr>
+            <m:t>=</m:t>
+          </m:r>
+          <m:sSub>
+            <m:sSubPr>
+              <m:ctrlPr>
+                <w:rPr>
+                  <w:rFonts w:ascii="Cambria Math" w:hAnsi="Cambria Math" w:cstheme="minorHAnsi"/>
+                  <w:i/>
+                </w:rPr>
+              </m:ctrlPr>
+            </m:sSubPr>
+            <m:e>
+              <m:sSub>
+                <m:sSubPr>
+                  <m:ctrlPr>
+                    <w:rPr>
+                      <w:rFonts w:ascii="Cambria Math" w:eastAsiaTheme="minorEastAsia" w:hAnsi="Cambria Math" w:cstheme="minorHAnsi"/>
+                      <w:i/>
+                    </w:rPr>
+                  </m:ctrlPr>
+                </m:sSubPr>
+                <m:e>
+                  <m:r>
+                    <w:rPr>
+                      <w:rFonts w:ascii="Cambria Math" w:eastAsiaTheme="minorEastAsia" w:hAnsi="Cambria Math" w:cstheme="minorHAnsi"/>
+                    </w:rPr>
+                    <m:t>a</m:t>
+                  </m:r>
+                </m:e>
+                <m:sub>
+                  <m:r>
+                    <w:rPr>
+                      <w:rFonts w:ascii="Cambria Math" w:eastAsiaTheme="minorEastAsia" w:hAnsi="Cambria Math" w:cstheme="minorHAnsi"/>
+                    </w:rPr>
+                    <m:t>n</m:t>
+                  </m:r>
+                </m:sub>
+              </m:sSub>
+              <m:r>
+                <w:rPr>
+                  <w:rFonts w:ascii="Cambria Math" w:hAnsi="Cambria Math" w:cstheme="minorHAnsi"/>
+                </w:rPr>
+                <m:t xml:space="preserve"> </m:t>
+              </m:r>
+              <m:r>
+                <w:rPr>
+                  <w:rFonts w:ascii="Cambria Math" w:hAnsi="Cambria Math" w:cstheme="minorHAnsi"/>
+                </w:rPr>
+                <m:t>S</m:t>
+              </m:r>
+            </m:e>
+            <m:sub>
+              <m:r>
+                <w:rPr>
+                  <w:rFonts w:ascii="Cambria Math" w:hAnsi="Cambria Math" w:cstheme="minorHAnsi"/>
+                </w:rPr>
+                <m:t>n</m:t>
+              </m:r>
+            </m:sub>
+          </m:sSub>
+          <m:d>
+            <m:dPr>
+              <m:ctrlPr>
+                <w:rPr>
+                  <w:rFonts w:ascii="Cambria Math" w:hAnsi="Cambria Math" w:cstheme="minorHAnsi"/>
+                  <w:i/>
+                </w:rPr>
+              </m:ctrlPr>
+            </m:dPr>
+            <m:e>
+              <m:r>
+                <w:rPr>
+                  <w:rFonts w:ascii="Cambria Math" w:hAnsi="Cambria Math" w:cstheme="minorHAnsi"/>
+                </w:rPr>
+                <m:t>t</m:t>
+              </m:r>
+              <m:r>
+                <w:rPr>
+                  <w:rFonts w:ascii="Cambria Math" w:hAnsi="Cambria Math" w:cstheme="minorHAnsi"/>
+                </w:rPr>
+                <m:t xml:space="preserve">- </m:t>
+              </m:r>
+              <m:sSub>
+                <m:sSubPr>
+                  <m:ctrlPr>
+                    <w:rPr>
+                      <w:rFonts w:ascii="Cambria Math" w:hAnsi="Cambria Math" w:cstheme="minorHAnsi"/>
+                      <w:i/>
+                    </w:rPr>
+                  </m:ctrlPr>
+                </m:sSubPr>
+                <m:e>
+                  <m:r>
+                    <w:rPr>
+                      <w:rFonts w:ascii="Cambria Math" w:hAnsi="Cambria Math" w:cstheme="minorHAnsi"/>
+                    </w:rPr>
+                    <m:t>T</m:t>
+                  </m:r>
+                </m:e>
+                <m:sub>
+                  <m:r>
+                    <w:rPr>
+                      <w:rFonts w:ascii="Cambria Math" w:hAnsi="Cambria Math" w:cstheme="minorHAnsi"/>
+                    </w:rPr>
+                    <m:t>n</m:t>
+                  </m:r>
+                </m:sub>
+              </m:sSub>
+            </m:e>
+          </m:d>
+        </m:oMath>
+      </m:oMathPara>
+    </w:p>
+    <w:p>
+      <w:pPr>
+        <w:autoSpaceDE w:val="0"/>
+        <w:autoSpaceDN w:val="0"/>
+        <w:adjustRightInd w:val="0"/>
+        <w:spacing w:after="0" w:line="240" w:lineRule="auto"/>
+        <w:rPr>
+          <w:rFonts w:cstheme="minorHAnsi"/>
+        </w:rPr>
+      </w:pPr>
+      <w:r>
+        <w:rPr>
+          <w:rFonts w:cstheme="minorHAnsi"/>
+        </w:rPr>
+        <w:t>Où</w:t>
+      </w:r>
+      <w:r>
+        <w:rPr>
+          <w:rFonts w:cstheme="minorHAnsi"/>
+        </w:rPr>
+        <w:t> </w:t>
+      </w:r>
+      <m:oMath>
+        <m:sSub>
+          <m:sSubPr>
+            <m:ctrlPr>
+              <w:rPr>
+                <w:rFonts w:ascii="Cambria Math" w:eastAsiaTheme="minorEastAsia" w:hAnsi="Cambria Math" w:cstheme="minorHAnsi"/>
+                <w:i/>
+              </w:rPr>
+            </m:ctrlPr>
+          </m:sSubPr>
+          <m:e>
+            <m:r>
+              <w:rPr>
+                <w:rFonts w:ascii="Cambria Math" w:eastAsiaTheme="minorEastAsia" w:hAnsi="Cambria Math" w:cstheme="minorHAnsi"/>
+              </w:rPr>
+              <m:t>a</m:t>
+            </m:r>
+          </m:e>
+          <m:sub>
+            <m:r>
+              <w:rPr>
+                <w:rFonts w:ascii="Cambria Math" w:eastAsiaTheme="minorEastAsia" w:hAnsi="Cambria Math" w:cstheme="minorHAnsi"/>
+              </w:rPr>
+              <m:t>n</m:t>
+            </m:r>
+          </m:sub>
+        </m:sSub>
+      </m:oMath>
+      <w:r>
+        <w:rPr>
+          <w:rFonts w:eastAsiaTheme="minorEastAsia" w:cstheme="minorHAnsi"/>
+        </w:rPr>
+        <w:t xml:space="preserve"> </w:t>
+      </w:r>
+      <w:r>
+        <w:rPr>
+          <w:rFonts w:eastAsiaTheme="minorEastAsia" w:cstheme="minorHAnsi"/>
+        </w:rPr>
+        <w:t>e</w:t>
+      </w:r>
+      <w:r>
+        <w:rPr>
+          <w:rFonts w:eastAsiaTheme="minorEastAsia" w:cstheme="minorHAnsi"/>
+        </w:rPr>
+        <w:t xml:space="preserve">t </w:t>
+      </w:r>
+      <m:oMath>
+        <m:sSub>
+          <m:sSubPr>
+            <m:ctrlPr>
+              <w:rPr>
+                <w:rFonts w:ascii="Cambria Math" w:hAnsi="Cambria Math" w:cstheme="minorHAnsi"/>
+                <w:i/>
+              </w:rPr>
+            </m:ctrlPr>
+          </m:sSubPr>
+          <m:e>
+            <m:r>
+              <w:rPr>
+                <w:rFonts w:ascii="Cambria Math" w:hAnsi="Cambria Math" w:cstheme="minorHAnsi"/>
+              </w:rPr>
+              <m:t>T</m:t>
+            </m:r>
+          </m:e>
+          <m:sub>
+            <m:r>
+              <w:rPr>
+                <w:rFonts w:ascii="Cambria Math" w:hAnsi="Cambria Math" w:cstheme="minorHAnsi"/>
+              </w:rPr>
+              <m:t>n</m:t>
+            </m:r>
+          </m:sub>
+        </m:sSub>
+      </m:oMath>
+      <w:r>
+        <w:rPr>
+          <w:rFonts w:eastAsiaTheme="minorEastAsia" w:cstheme="minorHAnsi"/>
+        </w:rPr>
+        <w:t xml:space="preserve"> </w:t>
+      </w:r>
+      <w:r>
+        <w:rPr>
+          <w:rFonts w:ascii="Cambria Math" w:eastAsiaTheme="minorEastAsia" w:hAnsi="Cambria Math" w:cstheme="minorHAnsi"/>
+          <w:iCs/>
+        </w:rPr>
+        <w:t>d</w:t>
+      </w:r>
+      <w:r>
+        <w:rPr>
+          <w:rFonts w:ascii="Cambria Math" w:eastAsiaTheme="minorEastAsia" w:hAnsi="Cambria Math" w:cstheme="minorHAnsi"/>
+          <w:iCs/>
+        </w:rPr>
+        <w:t>épend</w:t>
+      </w:r>
+      <w:r>
+        <w:rPr>
+          <w:rFonts w:ascii="Cambria Math" w:eastAsiaTheme="minorEastAsia" w:hAnsi="Cambria Math" w:cstheme="minorHAnsi"/>
+          <w:iCs/>
+        </w:rPr>
+        <w:t>ent</w:t>
+      </w:r>
+      <w:r>
+        <w:rPr>
+          <w:rFonts w:ascii="Cambria Math" w:eastAsiaTheme="minorEastAsia" w:hAnsi="Cambria Math" w:cstheme="minorHAnsi"/>
+          <w:iCs/>
+        </w:rPr>
+        <w:t xml:space="preserve"> directement du </w:t>
+      </w:r>
+      <w:r>
+        <w:rPr>
+          <w:b/>
+          <w:bCs/>
+        </w:rPr>
+        <w:t>Canal Fréquentiel</w:t>
+      </w:r>
+      <w:r>
+        <w:t xml:space="preserve"> </w:t>
+      </w:r>
+      <w:r>
+        <w:rPr>
+          <w:b/>
+          <w:bCs/>
+        </w:rPr>
+        <w:t xml:space="preserve">N </w:t>
+      </w:r>
+      <w:r>
+        <w:t>sélectionné</w:t>
+      </w:r>
+      <w:r>
+        <w:t>.</w:t>
+      </w:r>
+    </w:p>
+    <w:p>
+      <w:pPr>
+        <w:autoSpaceDE w:val="0"/>
+        <w:autoSpaceDN w:val="0"/>
+        <w:adjustRightInd w:val="0"/>
+        <w:spacing w:after="0" w:line="240" w:lineRule="auto"/>
+        <w:rPr>
+          <w:rFonts w:cstheme="minorHAnsi"/>
+        </w:rPr>
+      </w:pPr>
+    </w:p>
+    <w:p>
+      <w:pPr>
+        <w:keepNext/>
+        <w:rPr>
+          <w:rFonts w:eastAsiaTheme="minorEastAsia"/>
+        </w:rPr>
+      </w:pPr>
+      <w:r>
+        <w:rPr>
+          <w:rFonts w:eastAsiaTheme="minorEastAsia"/>
+        </w:rPr>
+        <w:t xml:space="preserve">On ajoute </w:t>
+      </w:r>
+      <w:r>
+        <w:rPr>
+          <w:rFonts w:eastAsiaTheme="minorEastAsia"/>
+        </w:rPr>
+        <w:t xml:space="preserve">ensuite </w:t>
+      </w:r>
+      <w:r>
+        <w:rPr>
+          <w:rFonts w:eastAsiaTheme="minorEastAsia"/>
+        </w:rPr>
+        <w:t xml:space="preserve">du bruit au </w:t>
+      </w:r>
+      <w:r>
+        <w:rPr>
+          <w:rFonts w:eastAsiaTheme="minorEastAsia"/>
+        </w:rPr>
+        <w:t xml:space="preserve">nouveau </w:t>
+      </w:r>
+      <w:r>
+        <w:rPr>
+          <w:rFonts w:eastAsiaTheme="minorEastAsia"/>
+        </w:rPr>
+        <w:t>signal</w:t>
+      </w:r>
+      <w:r>
+        <w:rPr>
+          <w:rFonts w:eastAsiaTheme="minorEastAsia"/>
+        </w:rPr>
+        <w:t xml:space="preserve"> au moyen de la variable </w:t>
+      </w:r>
+      <w:r>
+        <w:rPr>
+          <w:rFonts w:eastAsiaTheme="minorEastAsia"/>
+          <w:i/>
+          <w:iCs/>
+        </w:rPr>
+        <w:t>noise</w:t>
+      </w:r>
+      <w:r>
+        <w:rPr>
+          <w:rFonts w:eastAsiaTheme="minorEastAsia"/>
+        </w:rPr>
+        <w:t>, qui va générer un bruit de valeur aléatoire</w:t>
+      </w:r>
+      <w:r>
+        <w:rPr>
+          <w:rFonts w:eastAsiaTheme="minorEastAsia"/>
+        </w:rPr>
+        <w:t xml:space="preserve"> (Figure 12)</w:t>
+      </w:r>
+      <w:r>
+        <w:rPr>
+          <w:rFonts w:eastAsiaTheme="minorEastAsia"/>
+        </w:rPr>
+        <w:t>.</w:t>
+      </w:r>
+      <w:r>
+        <w:rPr>
+          <w:rFonts w:eastAsiaTheme="minorEastAsia"/>
+        </w:rPr>
+        <w:t xml:space="preserve"> La variable </w:t>
+      </w:r>
+      <w:r>
+        <w:rPr>
+          <w:rFonts w:eastAsiaTheme="minorEastAsia"/>
+          <w:i/>
+          <w:iCs/>
+        </w:rPr>
+        <w:t>noise</w:t>
+      </w:r>
+      <w:r>
+        <w:rPr>
+          <w:rFonts w:eastAsiaTheme="minorEastAsia"/>
+          <w:i/>
+          <w:iCs/>
+        </w:rPr>
+        <w:t xml:space="preserve"> </w:t>
+      </w:r>
+      <w:r>
+        <w:rPr>
+          <w:rFonts w:eastAsiaTheme="minorEastAsia"/>
+        </w:rPr>
+        <w:t>représente :</w:t>
+      </w:r>
+    </w:p>
+    <w:p>
+      <w:pPr>
+        <w:keepNext/>
+        <w:jc w:val="center"/>
+        <w:rPr>
+          <w:rFonts w:eastAsiaTheme="minorEastAsia"/>
+        </w:rPr>
+      </w:pPr>
+      <m:oMathPara>
+        <m:oMath>
+          <m:sSub>
+            <m:sSubPr>
+              <m:ctrlPr>
+                <w:rPr>
+                  <w:rFonts w:ascii="Cambria Math" w:eastAsiaTheme="minorEastAsia" w:hAnsi="Cambria Math"/>
+                  <w:i/>
+                </w:rPr>
+              </m:ctrlPr>
+            </m:sSubPr>
+            <m:e>
+              <m:r>
+                <w:rPr>
+                  <w:rFonts w:ascii="Cambria Math" w:eastAsiaTheme="minorEastAsia" w:hAnsi="Cambria Math"/>
+                </w:rPr>
+                <m:t>r</m:t>
+              </m:r>
+            </m:e>
+            <m:sub>
+              <m:r>
+                <w:rPr>
+                  <w:rFonts w:ascii="Cambria Math" w:eastAsiaTheme="minorEastAsia" w:hAnsi="Cambria Math"/>
+                </w:rPr>
+                <m:t xml:space="preserve">n(t) </m:t>
+              </m:r>
+            </m:sub>
+          </m:sSub>
+          <m:r>
+            <w:rPr>
+              <w:rFonts w:ascii="Cambria Math" w:eastAsiaTheme="minorEastAsia" w:hAnsi="Cambria Math"/>
+            </w:rPr>
+            <m:t>=</m:t>
+          </m:r>
+          <m:sSub>
+            <m:sSubPr>
+              <m:ctrlPr>
+                <w:rPr>
+                  <w:rFonts w:ascii="Cambria Math" w:hAnsi="Cambria Math" w:cstheme="minorHAnsi"/>
+                  <w:i/>
+                </w:rPr>
+              </m:ctrlPr>
+            </m:sSubPr>
+            <m:e>
+              <m:sSub>
+                <m:sSubPr>
+                  <m:ctrlPr>
+                    <w:rPr>
+                      <w:rFonts w:ascii="Cambria Math" w:eastAsiaTheme="minorEastAsia" w:hAnsi="Cambria Math" w:cstheme="minorHAnsi"/>
+                      <w:i/>
+                    </w:rPr>
+                  </m:ctrlPr>
+                </m:sSubPr>
+                <m:e>
+                  <m:r>
+                    <w:rPr>
+                      <w:rFonts w:ascii="Cambria Math" w:eastAsiaTheme="minorEastAsia" w:hAnsi="Cambria Math" w:cstheme="minorHAnsi"/>
+                    </w:rPr>
+                    <m:t>a</m:t>
+                  </m:r>
+                </m:e>
+                <m:sub>
+                  <m:r>
+                    <w:rPr>
+                      <w:rFonts w:ascii="Cambria Math" w:eastAsiaTheme="minorEastAsia" w:hAnsi="Cambria Math" w:cstheme="minorHAnsi"/>
+                    </w:rPr>
+                    <m:t>n</m:t>
+                  </m:r>
+                </m:sub>
+              </m:sSub>
+              <m:r>
+                <w:rPr>
+                  <w:rFonts w:ascii="Cambria Math" w:hAnsi="Cambria Math" w:cstheme="minorHAnsi"/>
+                </w:rPr>
+                <m:t xml:space="preserve"> S</m:t>
+              </m:r>
+            </m:e>
+            <m:sub>
+              <m:r>
+                <w:rPr>
+                  <w:rFonts w:ascii="Cambria Math" w:hAnsi="Cambria Math" w:cstheme="minorHAnsi"/>
+                </w:rPr>
+                <m:t>n</m:t>
+              </m:r>
+            </m:sub>
+          </m:sSub>
+          <m:d>
+            <m:dPr>
+              <m:ctrlPr>
+                <w:rPr>
+                  <w:rFonts w:ascii="Cambria Math" w:hAnsi="Cambria Math" w:cstheme="minorHAnsi"/>
+                  <w:i/>
+                </w:rPr>
+              </m:ctrlPr>
+            </m:dPr>
+            <m:e>
+              <m:r>
+                <w:rPr>
+                  <w:rFonts w:ascii="Cambria Math" w:hAnsi="Cambria Math" w:cstheme="minorHAnsi"/>
+                </w:rPr>
+                <m:t xml:space="preserve">t- </m:t>
+              </m:r>
+              <m:sSub>
+                <m:sSubPr>
+                  <m:ctrlPr>
+                    <w:rPr>
+                      <w:rFonts w:ascii="Cambria Math" w:hAnsi="Cambria Math" w:cstheme="minorHAnsi"/>
+                      <w:i/>
+                    </w:rPr>
+                  </m:ctrlPr>
+                </m:sSubPr>
+                <m:e>
+                  <m:r>
+                    <w:rPr>
+                      <w:rFonts w:ascii="Cambria Math" w:hAnsi="Cambria Math" w:cstheme="minorHAnsi"/>
+                    </w:rPr>
+                    <m:t>T</m:t>
+                  </m:r>
+                </m:e>
+                <m:sub>
+                  <m:r>
+                    <w:rPr>
+                      <w:rFonts w:ascii="Cambria Math" w:hAnsi="Cambria Math" w:cstheme="minorHAnsi"/>
+                    </w:rPr>
+                    <m:t>n</m:t>
+                  </m:r>
+                </m:sub>
+              </m:sSub>
+            </m:e>
+          </m:d>
+          <m:r>
+            <w:rPr>
+              <w:rFonts w:ascii="Cambria Math" w:hAnsi="Cambria Math" w:cstheme="minorHAnsi"/>
+            </w:rPr>
+            <m:t>+n(t)</m:t>
+          </m:r>
+        </m:oMath>
+      </m:oMathPara>
+    </w:p>
+    <w:p>
+      <w:pPr>
+        <w:keepNext/>
+        <w:rPr>
+          <w:rFonts w:eastAsiaTheme="minorEastAsia"/>
+        </w:rPr>
+      </w:pPr>
+      <w:r>
+        <w:rPr>
+          <w:rFonts w:eastAsiaTheme="minorEastAsia"/>
+        </w:rPr>
+        <w:t xml:space="preserve">Où </w:t>
+      </w:r>
+      <m:oMath>
+        <m:r>
+          <w:rPr>
+            <w:rFonts w:ascii="Cambria Math" w:hAnsi="Cambria Math" w:cstheme="minorHAnsi"/>
+          </w:rPr>
+          <m:t>n(t)</m:t>
+        </m:r>
+      </m:oMath>
+      <w:r>
+        <w:rPr>
+          <w:rFonts w:eastAsiaTheme="minorEastAsia"/>
+        </w:rPr>
+        <w:t xml:space="preserve"> sera propre </w:t>
+      </w:r>
+      <w:r>
+        <w:rPr>
+          <w:rFonts w:eastAsiaTheme="minorEastAsia"/>
+        </w:rPr>
+        <w:t xml:space="preserve">au </w:t>
+      </w:r>
+      <w:r>
+        <w:rPr>
+          <w:rFonts w:eastAsiaTheme="minorEastAsia"/>
+          <w:b/>
+          <w:bCs/>
+        </w:rPr>
+        <w:t>récepteur</w:t>
+      </w:r>
+      <w:r>
+        <w:rPr>
+          <w:rFonts w:eastAsiaTheme="minorEastAsia"/>
+          <w:b/>
+          <w:bCs/>
+        </w:rPr>
+        <w:t xml:space="preserve"> </w:t>
+      </w:r>
+      <m:oMath>
+        <m:sSub>
+          <m:sSubPr>
+            <m:ctrlPr>
+              <w:rPr>
+                <w:rFonts w:ascii="Cambria Math" w:eastAsiaTheme="minorEastAsia" w:hAnsi="Cambria Math"/>
+                <w:b/>
+                <w:bCs/>
+                <w:i/>
+              </w:rPr>
+            </m:ctrlPr>
+          </m:sSubPr>
+          <m:e>
+            <m:r>
+              <m:rPr>
+                <m:sty m:val="bi"/>
+              </m:rPr>
+              <w:rPr>
+                <w:rFonts w:ascii="Cambria Math" w:eastAsiaTheme="minorEastAsia" w:hAnsi="Cambria Math"/>
+              </w:rPr>
+              <m:t>RX</m:t>
+            </m:r>
+          </m:e>
+          <m:sub>
+            <m:r>
+              <m:rPr>
+                <m:sty m:val="bi"/>
+              </m:rPr>
+              <w:rPr>
+                <w:rFonts w:ascii="Cambria Math" w:eastAsiaTheme="minorEastAsia" w:hAnsi="Cambria Math"/>
+              </w:rPr>
+              <m:t>N</m:t>
+            </m:r>
+          </m:sub>
+        </m:sSub>
+      </m:oMath>
+      <w:r>
+        <w:rPr>
+          <w:rFonts w:eastAsiaTheme="minorEastAsia"/>
+        </w:rPr>
+        <w:t xml:space="preserve"> sélectionné</w:t>
+      </w:r>
+      <w:r>
+        <w:rPr>
+          <w:rFonts w:eastAsiaTheme="minorEastAsia"/>
+        </w:rPr>
+        <w:t>.</w:t>
+      </w:r>
+    </w:p>
+    <w:p>
+      <w:pPr>
+        <w:keepNext/>
+      </w:pPr>
+      <w:r>
+        <w:rPr>
+          <w:rFonts w:eastAsiaTheme="minorEastAsia"/>
+          <w:noProof/>
+        </w:rPr>
+        <w:drawing>
+          <wp:inline distT="0" distB="0" distL="0" distR="0" wp14:anchorId="42B592F1" wp14:editId="4AD2FED8">
+            <wp:extent cx="3191320" cy="866896"/>
+            <wp:effectExtent l="0" t="0" r="9525" b="9525"/>
+            <wp:docPr id="12" name="Image 12"/>
+            <wp:cNvGraphicFramePr>
+              <a:graphicFrameLocks xmlns:a="http://schemas.openxmlformats.org/drawingml/2006/main" noChangeAspect="1"/>
+            </wp:cNvGraphicFramePr>
+            <a:graphic xmlns:a="http://schemas.openxmlformats.org/drawingml/2006/main">
+              <a:graphicData uri="http://schemas.openxmlformats.org/drawingml/2006/picture">
+                <pic:pic xmlns:pic="http://schemas.openxmlformats.org/drawingml/2006/picture">
+                  <pic:nvPicPr>
+                    <pic:cNvPr id="12" name="Image 12"/>
+                    <pic:cNvPicPr/>
+                  </pic:nvPicPr>
+                  <pic:blipFill>
+                    <a:blip r:embed="rId20">
+                      <a:extLst>
+                        <a:ext uri="{28A0092B-C50C-407E-A947-70E740481C1C}">
+                          <a14:useLocalDpi xmlns:a14="http://schemas.microsoft.com/office/drawing/2010/main" val="0"/>
+                        </a:ext>
+                      </a:extLst>
+                    </a:blip>
+                    <a:stretch>
+                      <a:fillRect/>
+                    </a:stretch>
+                  </pic:blipFill>
+                  <pic:spPr>
+                    <a:xfrm>
+                      <a:off x="0" y="0"/>
+                      <a:ext cx="3191320" cy="866896"/>
+                    </a:xfrm>
+                    <a:prstGeom prst="rect">
+                      <a:avLst/>
+                    </a:prstGeom>
+                  </pic:spPr>
+                </pic:pic>
+              </a:graphicData>
+            </a:graphic>
+          </wp:inline>
+        </w:drawing>
+      </w:r>
+    </w:p>
+    <w:p>
+      <w:pPr>
+        <w:pStyle w:val="Lgende"/>
+      </w:pPr>
+      <w:r>
+        <w:t xml:space="preserve">Figure </w:t>
+      </w:r>
+      <w:fldSimple w:instr=" SEQ Figure \* ARABIC ">
+        <w:r>
+          <w:rPr>
+            <w:noProof/>
+          </w:rPr>
+          <w:t>11</w:t>
+        </w:r>
+      </w:fldSimple>
+      <w:r>
+        <w:t>: Fonction channel</w:t>
+      </w:r>
+    </w:p>
+    <w:p/>
+    <w:p>
+      <w:pPr>
+        <w:keepNext/>
+      </w:pPr>
+      <w:r>
+        <w:rPr>
+          <w:rFonts w:eastAsiaTheme="minorEastAsia"/>
+          <w:noProof/>
+        </w:rPr>
+        <w:drawing>
+          <wp:inline distT="0" distB="0" distL="0" distR="0" wp14:anchorId="33D83B44" wp14:editId="2000189C">
+            <wp:extent cx="5760720" cy="643890"/>
+            <wp:effectExtent l="0" t="0" r="0" b="3810"/>
+            <wp:docPr id="5" name="Image 5"/>
+            <wp:cNvGraphicFramePr>
+              <a:graphicFrameLocks xmlns:a="http://schemas.openxmlformats.org/drawingml/2006/main" noChangeAspect="1"/>
+            </wp:cNvGraphicFramePr>
+            <a:graphic xmlns:a="http://schemas.openxmlformats.org/drawingml/2006/main">
+              <a:graphicData uri="http://schemas.openxmlformats.org/drawingml/2006/picture">
+                <pic:pic xmlns:pic="http://schemas.openxmlformats.org/drawingml/2006/picture">
+                  <pic:nvPicPr>
+                    <pic:cNvPr id="5" name="Image 5"/>
+                    <pic:cNvPicPr/>
+                  </pic:nvPicPr>
+                  <pic:blipFill>
+                    <a:blip r:embed="rId21">
+                      <a:extLst>
+                        <a:ext uri="{28A0092B-C50C-407E-A947-70E740481C1C}">
+                          <a14:useLocalDpi xmlns:a14="http://schemas.microsoft.com/office/drawing/2010/main" val="0"/>
+                        </a:ext>
+                      </a:extLst>
+                    </a:blip>
+                    <a:stretch>
+                      <a:fillRect/>
+                    </a:stretch>
+                  </pic:blipFill>
+                  <pic:spPr>
+                    <a:xfrm>
+                      <a:off x="0" y="0"/>
+                      <a:ext cx="5760720" cy="643890"/>
+                    </a:xfrm>
+                    <a:prstGeom prst="rect">
+                      <a:avLst/>
+                    </a:prstGeom>
+                  </pic:spPr>
+                </pic:pic>
+              </a:graphicData>
+            </a:graphic>
+          </wp:inline>
+        </w:drawing>
+      </w:r>
+    </w:p>
+    <w:p>
+      <w:pPr>
+        <w:pStyle w:val="Lgende"/>
+      </w:pPr>
+      <w:r>
+        <w:t xml:space="preserve">Figure </w:t>
+      </w:r>
+      <w:fldSimple w:instr=" SEQ Figure \* ARABIC ">
+        <w:r>
+          <w:rPr>
+            <w:noProof/>
+          </w:rPr>
+          <w:t>12</w:t>
+        </w:r>
+      </w:fldSimple>
+      <w:r>
+        <w:t>: Utilisation de la fonction channel et génération du bruit</w:t>
+      </w:r>
+    </w:p>
+    <w:p>
+      <w:pPr>
+        <w:pStyle w:val="Titre2"/>
+      </w:pPr>
+      <w:bookmarkStart w:id="11" w:name="_Toc103352064"/>
+      <w:r>
+        <w:lastRenderedPageBreak/>
+        <w:t>Addition de plusieurs signaux bruités</w:t>
+      </w:r>
+      <w:bookmarkEnd w:id="11"/>
+      <w:r>
+        <w:t xml:space="preserve"> sur le canal</w:t>
+      </w:r>
+    </w:p>
+    <w:p>
+      <w:pPr>
+        <w:pStyle w:val="Titre2"/>
+      </w:pPr>
+      <w:bookmarkStart w:id="12" w:name="_Toc103352065"/>
       <w:r>
         <w:t xml:space="preserve">Forme générale du signal </w:t>
       </w:r>
       <w:r>
-        <w:t>reçu</w:t>
-      </w:r>
-    </w:p>
-    <w:p>
+        <w:t>sur le canal</w:t>
+      </w:r>
+      <w:bookmarkEnd w:id="12"/>
+    </w:p>
+    <w:p>
+      <w:pPr>
+        <w:rPr>
+          <w:rFonts w:eastAsiaTheme="minorEastAsia"/>
+        </w:rPr>
+      </w:pPr>
       <m:oMathPara>
-        <m:oMathParaPr>
-          <m:jc m:val="center"/>
-        </m:oMathParaPr>
         <m:oMath>
           <m:r>
             <w:rPr>
@@ -5216,7 +6425,7 @@
                 <m:sSubPr>
                   <m:ctrlPr>
                     <w:rPr>
-                      <w:rFonts w:ascii="Cambria Math" w:hAnsi="Cambria Math"/>
+                      <w:rFonts w:ascii="Cambria Math" w:hAnsi="Cambria Math" w:cstheme="minorHAnsi"/>
                       <w:i/>
                     </w:rPr>
                   </m:ctrlPr>
@@ -5224,15 +6433,15 @@
                 <m:e>
                   <m:r>
                     <w:rPr>
-                      <w:rFonts w:ascii="Cambria Math" w:hAnsi="Cambria Math"/>
+                      <w:rFonts w:ascii="Cambria Math" w:hAnsi="Cambria Math" w:cstheme="minorHAnsi"/>
                     </w:rPr>
-                    <m:t>τ</m:t>
+                    <m:t>T</m:t>
                   </m:r>
                 </m:e>
                 <m:sub>
                   <m:r>
                     <w:rPr>
-                      <w:rFonts w:ascii="Cambria Math" w:hAnsi="Cambria Math"/>
+                      <w:rFonts w:ascii="Cambria Math" w:hAnsi="Cambria Math" w:cstheme="minorHAnsi"/>
                     </w:rPr>
                     <m:t>n</m:t>
                   </m:r>
@@ -5244,24 +6453,234 @@
             <w:rPr>
               <w:rFonts w:ascii="Cambria Math" w:hAnsi="Cambria Math"/>
             </w:rPr>
-            <m:t>+</m:t>
-          </m:r>
-          <m:r>
-            <w:rPr>
-              <w:rFonts w:ascii="Cambria Math" w:hAnsi="Cambria Math"/>
-            </w:rPr>
-            <m:t>n(t)</m:t>
-          </m:r>
-          <m:r>
-            <w:rPr>
-              <w:rFonts w:ascii="Cambria Math" w:hAnsi="Cambria Math"/>
-            </w:rPr>
-            <m:t xml:space="preserve"> </m:t>
+            <m:t xml:space="preserve">+n(t) </m:t>
           </m:r>
         </m:oMath>
       </m:oMathPara>
     </w:p>
     <w:p>
+      <w:pPr>
+        <w:autoSpaceDE w:val="0"/>
+        <w:autoSpaceDN w:val="0"/>
+        <w:adjustRightInd w:val="0"/>
+        <w:spacing w:after="0" w:line="240" w:lineRule="auto"/>
+        <w:rPr>
+          <w:rFonts w:cstheme="minorHAnsi"/>
+        </w:rPr>
+      </w:pPr>
+      <w:r>
+        <w:rPr>
+          <w:rFonts w:cstheme="minorHAnsi"/>
+        </w:rPr>
+        <w:t xml:space="preserve">Avec : </w:t>
+      </w:r>
+    </w:p>
+    <w:p>
+      <w:pPr>
+        <w:autoSpaceDE w:val="0"/>
+        <w:autoSpaceDN w:val="0"/>
+        <w:adjustRightInd w:val="0"/>
+        <w:spacing w:after="0" w:line="240" w:lineRule="auto"/>
+        <w:rPr>
+          <w:rFonts w:cstheme="minorHAnsi"/>
+        </w:rPr>
+      </w:pPr>
+      <m:oMath>
+        <m:sSub>
+          <m:sSubPr>
+            <m:ctrlPr>
+              <w:rPr>
+                <w:rFonts w:ascii="Cambria Math" w:eastAsiaTheme="minorEastAsia" w:hAnsi="Cambria Math" w:cstheme="minorHAnsi"/>
+                <w:i/>
+              </w:rPr>
+            </m:ctrlPr>
+          </m:sSubPr>
+          <m:e>
+            <m:r>
+              <w:rPr>
+                <w:rFonts w:ascii="Cambria Math" w:eastAsiaTheme="minorEastAsia" w:hAnsi="Cambria Math" w:cstheme="minorHAnsi"/>
+              </w:rPr>
+              <m:t>a</m:t>
+            </m:r>
+          </m:e>
+          <m:sub>
+            <m:r>
+              <w:rPr>
+                <w:rFonts w:ascii="Cambria Math" w:eastAsiaTheme="minorEastAsia" w:hAnsi="Cambria Math" w:cstheme="minorHAnsi"/>
+              </w:rPr>
+              <m:t>n</m:t>
+            </m:r>
+          </m:sub>
+        </m:sSub>
+      </m:oMath>
+      <w:r>
+        <w:rPr>
+          <w:rFonts w:cstheme="minorHAnsi"/>
+        </w:rPr>
+        <w:t xml:space="preserve"> = </w:t>
+      </w:r>
+      <w:r>
+        <w:rPr>
+          <w:rFonts w:cstheme="minorHAnsi"/>
+        </w:rPr>
+        <w:t>Facteur d’atténuation</w:t>
+      </w:r>
+      <w:r>
+        <w:rPr>
+          <w:rFonts w:cstheme="minorHAnsi"/>
+        </w:rPr>
+        <w:t xml:space="preserve"> du signal</w:t>
+      </w:r>
+      <w:r>
+        <w:rPr>
+          <w:rFonts w:cstheme="minorHAnsi"/>
+        </w:rPr>
+        <w:t>.</w:t>
+      </w:r>
+    </w:p>
+    <w:p>
+      <w:pPr>
+        <w:autoSpaceDE w:val="0"/>
+        <w:autoSpaceDN w:val="0"/>
+        <w:adjustRightInd w:val="0"/>
+        <w:spacing w:after="0" w:line="240" w:lineRule="auto"/>
+        <w:rPr>
+          <w:rFonts w:cstheme="minorHAnsi"/>
+        </w:rPr>
+      </w:pPr>
+      <m:oMath>
+        <m:sSub>
+          <m:sSubPr>
+            <m:ctrlPr>
+              <w:rPr>
+                <w:rFonts w:ascii="Cambria Math" w:hAnsi="Cambria Math" w:cstheme="minorHAnsi"/>
+                <w:i/>
+              </w:rPr>
+            </m:ctrlPr>
+          </m:sSubPr>
+          <m:e>
+            <m:r>
+              <w:rPr>
+                <w:rFonts w:ascii="Cambria Math" w:hAnsi="Cambria Math" w:cstheme="minorHAnsi"/>
+              </w:rPr>
+              <m:t>S</m:t>
+            </m:r>
+          </m:e>
+          <m:sub>
+            <m:r>
+              <w:rPr>
+                <w:rFonts w:ascii="Cambria Math" w:hAnsi="Cambria Math" w:cstheme="minorHAnsi"/>
+              </w:rPr>
+              <m:t>n</m:t>
+            </m:r>
+          </m:sub>
+        </m:sSub>
+        <m:d>
+          <m:dPr>
+            <m:ctrlPr>
+              <w:rPr>
+                <w:rFonts w:ascii="Cambria Math" w:hAnsi="Cambria Math" w:cstheme="minorHAnsi"/>
+                <w:i/>
+              </w:rPr>
+            </m:ctrlPr>
+          </m:dPr>
+          <m:e>
+            <m:r>
+              <w:rPr>
+                <w:rFonts w:ascii="Cambria Math" w:hAnsi="Cambria Math" w:cstheme="minorHAnsi"/>
+              </w:rPr>
+              <m:t xml:space="preserve">t- </m:t>
+            </m:r>
+            <m:sSub>
+              <m:sSubPr>
+                <m:ctrlPr>
+                  <w:rPr>
+                    <w:rFonts w:ascii="Cambria Math" w:hAnsi="Cambria Math" w:cstheme="minorHAnsi"/>
+                    <w:i/>
+                  </w:rPr>
+                </m:ctrlPr>
+              </m:sSubPr>
+              <m:e>
+                <m:r>
+                  <w:rPr>
+                    <w:rFonts w:ascii="Cambria Math" w:hAnsi="Cambria Math" w:cstheme="minorHAnsi"/>
+                  </w:rPr>
+                  <m:t>T</m:t>
+                </m:r>
+              </m:e>
+              <m:sub>
+                <m:r>
+                  <w:rPr>
+                    <w:rFonts w:ascii="Cambria Math" w:hAnsi="Cambria Math" w:cstheme="minorHAnsi"/>
+                  </w:rPr>
+                  <m:t>n</m:t>
+                </m:r>
+              </m:sub>
+            </m:sSub>
+          </m:e>
+        </m:d>
+      </m:oMath>
+      <w:r>
+        <w:rPr>
+          <w:rFonts w:eastAsiaTheme="minorEastAsia" w:cstheme="minorHAnsi"/>
+        </w:rPr>
+        <w:t xml:space="preserve"> </w:t>
+      </w:r>
+      <w:r>
+        <w:rPr>
+          <w:rFonts w:eastAsiaTheme="minorEastAsia" w:cstheme="minorHAnsi"/>
+        </w:rPr>
+        <w:t xml:space="preserve">= </w:t>
+      </w:r>
+      <w:r>
+        <w:rPr>
+          <w:rFonts w:eastAsiaTheme="minorEastAsia" w:cstheme="minorHAnsi"/>
+        </w:rPr>
+        <w:t>Signal transmis décal</w:t>
+      </w:r>
+      <w:r>
+        <w:rPr>
+          <w:rFonts w:eastAsiaTheme="minorEastAsia" w:cstheme="minorHAnsi"/>
+        </w:rPr>
+        <w:t>é</w:t>
+      </w:r>
+      <w:r>
+        <w:rPr>
+          <w:rFonts w:eastAsiaTheme="minorEastAsia" w:cstheme="minorHAnsi"/>
+        </w:rPr>
+        <w:t xml:space="preserve"> dans le temps.</w:t>
+      </w:r>
+    </w:p>
+    <w:p>
+      <w:pPr>
+        <w:autoSpaceDE w:val="0"/>
+        <w:autoSpaceDN w:val="0"/>
+        <w:adjustRightInd w:val="0"/>
+        <w:spacing w:after="0" w:line="240" w:lineRule="auto"/>
+        <w:rPr>
+          <w:rFonts w:cstheme="minorHAnsi"/>
+        </w:rPr>
+      </w:pPr>
+      <m:oMath>
+        <m:r>
+          <w:rPr>
+            <w:rFonts w:ascii="Cambria Math" w:hAnsi="Cambria Math"/>
+          </w:rPr>
+          <m:t>n(t)</m:t>
+        </m:r>
+      </m:oMath>
+      <w:r>
+        <w:rPr>
+          <w:rFonts w:eastAsiaTheme="minorEastAsia"/>
+        </w:rPr>
+        <w:t xml:space="preserve"> = </w:t>
+      </w:r>
+      <w:r>
+        <w:rPr>
+          <w:rFonts w:eastAsiaTheme="minorEastAsia"/>
+        </w:rPr>
+        <w:t>Bruit blanc gaussien aléatoire.</w:t>
+      </w:r>
       <w:r>
         <w:br w:type="page"/>
       </w:r>
@@ -5275,11 +6694,11 @@
           <w:numId w:val="3"/>
         </w:numPr>
       </w:pPr>
-      <w:bookmarkStart w:id="9" w:name="_Toc99739249"/>
+      <w:bookmarkStart w:id="13" w:name="_Toc103352066"/>
       <w:r>
         <w:t>Récepteur</w:t>
       </w:r>
-      <w:bookmarkEnd w:id="9"/>
+      <w:bookmarkEnd w:id="13"/>
     </w:p>
     <w:p/>
     <w:p>
@@ -5296,15 +6715,15 @@
           <w:numId w:val="3"/>
         </w:numPr>
       </w:pPr>
-      <w:bookmarkStart w:id="10" w:name="_Toc99739250"/>
+      <w:bookmarkStart w:id="14" w:name="_Toc103352067"/>
       <w:r>
         <w:t>Conclusion</w:t>
       </w:r>
-      <w:bookmarkEnd w:id="10"/>
+      <w:bookmarkEnd w:id="14"/>
     </w:p>
     <w:sectPr>
-      <w:headerReference w:type="default" r:id="rId20"/>
-      <w:footerReference w:type="default" r:id="rId21"/>
+      <w:headerReference w:type="default" r:id="rId22"/>
+      <w:footerReference w:type="default" r:id="rId23"/>
       <w:pgSz w:w="11906" w:h="16838"/>
       <w:pgMar w:top="1417" w:right="1417" w:bottom="1417" w:left="1417" w:header="708" w:footer="708" w:gutter="0"/>
       <w:cols w:space="708"/>
@@ -5316,7 +6735,7 @@
 </file>
 
 <file path=word/endnotes.xml><?xml version="1.0" encoding="utf-8"?>
-<w:endnotes xmlns:wpc="http://schemas.microsoft.com/office/word/2010/wordprocessingCanvas" xmlns:cx="http://schemas.microsoft.com/office/drawing/2014/chartex" xmlns:cx1="http://schemas.microsoft.com/office/drawing/2015/9/8/chartex" xmlns:cx2="http://schemas.microsoft.com/office/drawing/2015/10/21/chartex" xmlns:cx3="http://schemas.microsoft.com/office/drawing/2016/5/9/chartex" xmlns:cx4="http://schemas.microsoft.com/office/drawing/2016/5/10/chartex" xmlns:cx5="http://schemas.microsoft.com/office/drawing/2016/5/11/chartex" xmlns:cx6="http://schemas.microsoft.com/office/drawing/2016/5/12/chartex" xmlns:cx7="http://schemas.microsoft.com/office/drawing/2016/5/13/chartex" xmlns:cx8="http://schemas.microsoft.com/office/drawing/2016/5/14/chartex" xmlns:mc="http://schemas.openxmlformats.org/markup-compatibility/2006" xmlns:aink="http://schemas.microsoft.com/office/drawing/2016/ink" xmlns:am3d="http://schemas.microsoft.com/office/drawing/2017/model3d" xmlns:o="urn:schemas-microsoft-com:office:office" xmlns:r="http://schemas.openxmlformats.org/officeDocument/2006/relationships" xmlns:m="http://schemas.openxmlformats.org/officeDocument/2006/math" xmlns:v="urn:schemas-microsoft-com:vml" xmlns:wp14="http://schemas.microsoft.com/office/word/2010/wordprocessingDrawing" xmlns:wp="http://schemas.openxmlformats.org/drawingml/2006/wordprocessingDrawing" xmlns:w10="urn:schemas-microsoft-com:office:word" xmlns:w="http://schemas.openxmlformats.org/wordprocessingml/2006/main" xmlns:w14="http://schemas.microsoft.com/office/word/2010/wordml" xmlns:w15="http://schemas.microsoft.com/office/word/2012/wordml" xmlns:w16cex="http://schemas.microsoft.com/office/word/2018/wordml/cex" xmlns:w16cid="http://schemas.microsoft.com/office/word/2016/wordml/cid" xmlns:w16="http://schemas.microsoft.com/office/word/2018/wordml" xmlns:w16sdtdh="http://schemas.microsoft.com/office/word/2020/wordml/sdtdatahash" xmlns:w16se="http://schemas.microsoft.com/office/word/2015/wordml/symex" xmlns:wpg="http://schemas.microsoft.com/office/word/2010/wordprocessingGroup" xmlns:wpi="http://schemas.microsoft.com/office/word/2010/wordprocessingInk" xmlns:wne="http://schemas.microsoft.com/office/word/2006/wordml" xmlns:wps="http://schemas.microsoft.com/office/word/2010/wordprocessingShape" mc:Ignorable="w14 w15 w16se w16cid w16 w16cex w16sdtdh wp14">
+<w:endnotes xmlns:wpc="http://schemas.microsoft.com/office/word/2010/wordprocessingCanvas" xmlns:cx="http://schemas.microsoft.com/office/drawing/2014/chartex" xmlns:cx1="http://schemas.microsoft.com/office/drawing/2015/9/8/chartex" xmlns:cx2="http://schemas.microsoft.com/office/drawing/2015/10/21/chartex" xmlns:cx3="http://schemas.microsoft.com/office/drawing/2016/5/9/chartex" xmlns:cx4="http://schemas.microsoft.com/office/drawing/2016/5/10/chartex" xmlns:cx5="http://schemas.microsoft.com/office/drawing/2016/5/11/chartex" xmlns:cx6="http://schemas.microsoft.com/office/drawing/2016/5/12/chartex" xmlns:cx7="http://schemas.microsoft.com/office/drawing/2016/5/13/chartex" xmlns:cx8="http://schemas.microsoft.com/office/drawing/2016/5/14/chartex" xmlns:mc="http://schemas.openxmlformats.org/markup-compatibility/2006" xmlns:aink="http://schemas.microsoft.com/office/drawing/2016/ink" xmlns:am3d="http://schemas.microsoft.com/office/drawing/2017/model3d" xmlns:o="urn:schemas-microsoft-com:office:office" xmlns:oel="http://schemas.microsoft.com/office/2019/extlst" xmlns:r="http://schemas.openxmlformats.org/officeDocument/2006/relationships" xmlns:m="http://schemas.openxmlformats.org/officeDocument/2006/math" xmlns:v="urn:schemas-microsoft-com:vml" xmlns:wp14="http://schemas.microsoft.com/office/word/2010/wordprocessingDrawing" xmlns:wp="http://schemas.openxmlformats.org/drawingml/2006/wordprocessingDrawing" xmlns:w10="urn:schemas-microsoft-com:office:word" xmlns:w="http://schemas.openxmlformats.org/wordprocessingml/2006/main" xmlns:w14="http://schemas.microsoft.com/office/word/2010/wordml" xmlns:w15="http://schemas.microsoft.com/office/word/2012/wordml" xmlns:w16cex="http://schemas.microsoft.com/office/word/2018/wordml/cex" xmlns:w16cid="http://schemas.microsoft.com/office/word/2016/wordml/cid" xmlns:w16="http://schemas.microsoft.com/office/word/2018/wordml" xmlns:w16sdtdh="http://schemas.microsoft.com/office/word/2020/wordml/sdtdatahash" xmlns:w16se="http://schemas.microsoft.com/office/word/2015/wordml/symex" xmlns:wpg="http://schemas.microsoft.com/office/word/2010/wordprocessingGroup" xmlns:wpi="http://schemas.microsoft.com/office/word/2010/wordprocessingInk" xmlns:wne="http://schemas.microsoft.com/office/word/2006/wordml" xmlns:wps="http://schemas.microsoft.com/office/word/2010/wordprocessingShape" mc:Ignorable="w14 w15 w16se w16cid w16 w16cex w16sdtdh wp14">
   <w:endnote w:type="separator" w:id="-1">
     <w:p>
       <w:pPr>
@@ -5341,7 +6760,7 @@
 </file>
 
 <file path=word/footer1.xml><?xml version="1.0" encoding="utf-8"?>
-<w:ftr xmlns:wpc="http://schemas.microsoft.com/office/word/2010/wordprocessingCanvas" xmlns:cx="http://schemas.microsoft.com/office/drawing/2014/chartex" xmlns:cx1="http://schemas.microsoft.com/office/drawing/2015/9/8/chartex" xmlns:cx2="http://schemas.microsoft.com/office/drawing/2015/10/21/chartex" xmlns:cx3="http://schemas.microsoft.com/office/drawing/2016/5/9/chartex" xmlns:cx4="http://schemas.microsoft.com/office/drawing/2016/5/10/chartex" xmlns:cx5="http://schemas.microsoft.com/office/drawing/2016/5/11/chartex" xmlns:cx6="http://schemas.microsoft.com/office/drawing/2016/5/12/chartex" xmlns:cx7="http://schemas.microsoft.com/office/drawing/2016/5/13/chartex" xmlns:cx8="http://schemas.microsoft.com/office/drawing/2016/5/14/chartex" xmlns:mc="http://schemas.openxmlformats.org/markup-compatibility/2006" xmlns:aink="http://schemas.microsoft.com/office/drawing/2016/ink" xmlns:am3d="http://schemas.microsoft.com/office/drawing/2017/model3d" xmlns:o="urn:schemas-microsoft-com:office:office" xmlns:r="http://schemas.openxmlformats.org/officeDocument/2006/relationships" xmlns:m="http://schemas.openxmlformats.org/officeDocument/2006/math" xmlns:v="urn:schemas-microsoft-com:vml" xmlns:wp14="http://schemas.microsoft.com/office/word/2010/wordprocessingDrawing" xmlns:wp="http://schemas.openxmlformats.org/drawingml/2006/wordprocessingDrawing" xmlns:w10="urn:schemas-microsoft-com:office:word" xmlns:w="http://schemas.openxmlformats.org/wordprocessingml/2006/main" xmlns:w14="http://schemas.microsoft.com/office/word/2010/wordml" xmlns:w15="http://schemas.microsoft.com/office/word/2012/wordml" xmlns:w16cex="http://schemas.microsoft.com/office/word/2018/wordml/cex" xmlns:w16cid="http://schemas.microsoft.com/office/word/2016/wordml/cid" xmlns:w16="http://schemas.microsoft.com/office/word/2018/wordml" xmlns:w16sdtdh="http://schemas.microsoft.com/office/word/2020/wordml/sdtdatahash" xmlns:w16se="http://schemas.microsoft.com/office/word/2015/wordml/symex" xmlns:wpg="http://schemas.microsoft.com/office/word/2010/wordprocessingGroup" xmlns:wpi="http://schemas.microsoft.com/office/word/2010/wordprocessingInk" xmlns:wne="http://schemas.microsoft.com/office/word/2006/wordml" xmlns:wps="http://schemas.microsoft.com/office/word/2010/wordprocessingShape" mc:Ignorable="w14 w15 w16se w16cid w16 w16cex w16sdtdh wp14">
+<w:ftr xmlns:wpc="http://schemas.microsoft.com/office/word/2010/wordprocessingCanvas" xmlns:cx="http://schemas.microsoft.com/office/drawing/2014/chartex" xmlns:cx1="http://schemas.microsoft.com/office/drawing/2015/9/8/chartex" xmlns:cx2="http://schemas.microsoft.com/office/drawing/2015/10/21/chartex" xmlns:cx3="http://schemas.microsoft.com/office/drawing/2016/5/9/chartex" xmlns:cx4="http://schemas.microsoft.com/office/drawing/2016/5/10/chartex" xmlns:cx5="http://schemas.microsoft.com/office/drawing/2016/5/11/chartex" xmlns:cx6="http://schemas.microsoft.com/office/drawing/2016/5/12/chartex" xmlns:cx7="http://schemas.microsoft.com/office/drawing/2016/5/13/chartex" xmlns:cx8="http://schemas.microsoft.com/office/drawing/2016/5/14/chartex" xmlns:mc="http://schemas.openxmlformats.org/markup-compatibility/2006" xmlns:aink="http://schemas.microsoft.com/office/drawing/2016/ink" xmlns:am3d="http://schemas.microsoft.com/office/drawing/2017/model3d" xmlns:o="urn:schemas-microsoft-com:office:office" xmlns:oel="http://schemas.microsoft.com/office/2019/extlst" xmlns:r="http://schemas.openxmlformats.org/officeDocument/2006/relationships" xmlns:m="http://schemas.openxmlformats.org/officeDocument/2006/math" xmlns:v="urn:schemas-microsoft-com:vml" xmlns:wp14="http://schemas.microsoft.com/office/word/2010/wordprocessingDrawing" xmlns:wp="http://schemas.openxmlformats.org/drawingml/2006/wordprocessingDrawing" xmlns:w10="urn:schemas-microsoft-com:office:word" xmlns:w="http://schemas.openxmlformats.org/wordprocessingml/2006/main" xmlns:w14="http://schemas.microsoft.com/office/word/2010/wordml" xmlns:w15="http://schemas.microsoft.com/office/word/2012/wordml" xmlns:w16cex="http://schemas.microsoft.com/office/word/2018/wordml/cex" xmlns:w16cid="http://schemas.microsoft.com/office/word/2016/wordml/cid" xmlns:w16="http://schemas.microsoft.com/office/word/2018/wordml" xmlns:w16sdtdh="http://schemas.microsoft.com/office/word/2020/wordml/sdtdatahash" xmlns:w16se="http://schemas.microsoft.com/office/word/2015/wordml/symex" xmlns:wpg="http://schemas.microsoft.com/office/word/2010/wordprocessingGroup" xmlns:wpi="http://schemas.microsoft.com/office/word/2010/wordprocessingInk" xmlns:wne="http://schemas.microsoft.com/office/word/2006/wordml" xmlns:wps="http://schemas.microsoft.com/office/word/2010/wordprocessingShape" mc:Ignorable="w14 w15 w16se w16cid w16 w16cex w16sdtdh wp14">
   <w:sdt>
     <w:sdtPr>
       <w:id w:val="169690466"/>
@@ -5387,7 +6806,7 @@
 </file>
 
 <file path=word/footnotes.xml><?xml version="1.0" encoding="utf-8"?>
-<w:footnotes xmlns:wpc="http://schemas.microsoft.com/office/word/2010/wordprocessingCanvas" xmlns:cx="http://schemas.microsoft.com/office/drawing/2014/chartex" xmlns:cx1="http://schemas.microsoft.com/office/drawing/2015/9/8/chartex" xmlns:cx2="http://schemas.microsoft.com/office/drawing/2015/10/21/chartex" xmlns:cx3="http://schemas.microsoft.com/office/drawing/2016/5/9/chartex" xmlns:cx4="http://schemas.microsoft.com/office/drawing/2016/5/10/chartex" xmlns:cx5="http://schemas.microsoft.com/office/drawing/2016/5/11/chartex" xmlns:cx6="http://schemas.microsoft.com/office/drawing/2016/5/12/chartex" xmlns:cx7="http://schemas.microsoft.com/office/drawing/2016/5/13/chartex" xmlns:cx8="http://schemas.microsoft.com/office/drawing/2016/5/14/chartex" xmlns:mc="http://schemas.openxmlformats.org/markup-compatibility/2006" xmlns:aink="http://schemas.microsoft.com/office/drawing/2016/ink" xmlns:am3d="http://schemas.microsoft.com/office/drawing/2017/model3d" xmlns:o="urn:schemas-microsoft-com:office:office" xmlns:r="http://schemas.openxmlformats.org/officeDocument/2006/relationships" xmlns:m="http://schemas.openxmlformats.org/officeDocument/2006/math" xmlns:v="urn:schemas-microsoft-com:vml" xmlns:wp14="http://schemas.microsoft.com/office/word/2010/wordprocessingDrawing" xmlns:wp="http://schemas.openxmlformats.org/drawingml/2006/wordprocessingDrawing" xmlns:w10="urn:schemas-microsoft-com:office:word" xmlns:w="http://schemas.openxmlformats.org/wordprocessingml/2006/main" xmlns:w14="http://schemas.microsoft.com/office/word/2010/wordml" xmlns:w15="http://schemas.microsoft.com/office/word/2012/wordml" xmlns:w16cex="http://schemas.microsoft.com/office/word/2018/wordml/cex" xmlns:w16cid="http://schemas.microsoft.com/office/word/2016/wordml/cid" xmlns:w16="http://schemas.microsoft.com/office/word/2018/wordml" xmlns:w16sdtdh="http://schemas.microsoft.com/office/word/2020/wordml/sdtdatahash" xmlns:w16se="http://schemas.microsoft.com/office/word/2015/wordml/symex" xmlns:wpg="http://schemas.microsoft.com/office/word/2010/wordprocessingGroup" xmlns:wpi="http://schemas.microsoft.com/office/word/2010/wordprocessingInk" xmlns:wne="http://schemas.microsoft.com/office/word/2006/wordml" xmlns:wps="http://schemas.microsoft.com/office/word/2010/wordprocessingShape" mc:Ignorable="w14 w15 w16se w16cid w16 w16cex w16sdtdh wp14">
+<w:footnotes xmlns:wpc="http://schemas.microsoft.com/office/word/2010/wordprocessingCanvas" xmlns:cx="http://schemas.microsoft.com/office/drawing/2014/chartex" xmlns:cx1="http://schemas.microsoft.com/office/drawing/2015/9/8/chartex" xmlns:cx2="http://schemas.microsoft.com/office/drawing/2015/10/21/chartex" xmlns:cx3="http://schemas.microsoft.com/office/drawing/2016/5/9/chartex" xmlns:cx4="http://schemas.microsoft.com/office/drawing/2016/5/10/chartex" xmlns:cx5="http://schemas.microsoft.com/office/drawing/2016/5/11/chartex" xmlns:cx6="http://schemas.microsoft.com/office/drawing/2016/5/12/chartex" xmlns:cx7="http://schemas.microsoft.com/office/drawing/2016/5/13/chartex" xmlns:cx8="http://schemas.microsoft.com/office/drawing/2016/5/14/chartex" xmlns:mc="http://schemas.openxmlformats.org/markup-compatibility/2006" xmlns:aink="http://schemas.microsoft.com/office/drawing/2016/ink" xmlns:am3d="http://schemas.microsoft.com/office/drawing/2017/model3d" xmlns:o="urn:schemas-microsoft-com:office:office" xmlns:oel="http://schemas.microsoft.com/office/2019/extlst" xmlns:r="http://schemas.openxmlformats.org/officeDocument/2006/relationships" xmlns:m="http://schemas.openxmlformats.org/officeDocument/2006/math" xmlns:v="urn:schemas-microsoft-com:vml" xmlns:wp14="http://schemas.microsoft.com/office/word/2010/wordprocessingDrawing" xmlns:wp="http://schemas.openxmlformats.org/drawingml/2006/wordprocessingDrawing" xmlns:w10="urn:schemas-microsoft-com:office:word" xmlns:w="http://schemas.openxmlformats.org/wordprocessingml/2006/main" xmlns:w14="http://schemas.microsoft.com/office/word/2010/wordml" xmlns:w15="http://schemas.microsoft.com/office/word/2012/wordml" xmlns:w16cex="http://schemas.microsoft.com/office/word/2018/wordml/cex" xmlns:w16cid="http://schemas.microsoft.com/office/word/2016/wordml/cid" xmlns:w16="http://schemas.microsoft.com/office/word/2018/wordml" xmlns:w16sdtdh="http://schemas.microsoft.com/office/word/2020/wordml/sdtdatahash" xmlns:w16se="http://schemas.microsoft.com/office/word/2015/wordml/symex" xmlns:wpg="http://schemas.microsoft.com/office/word/2010/wordprocessingGroup" xmlns:wpi="http://schemas.microsoft.com/office/word/2010/wordprocessingInk" xmlns:wne="http://schemas.microsoft.com/office/word/2006/wordml" xmlns:wps="http://schemas.microsoft.com/office/word/2010/wordprocessingShape" mc:Ignorable="w14 w15 w16se w16cid w16 w16cex w16sdtdh wp14">
   <w:footnote w:type="separator" w:id="-1">
     <w:p>
       <w:pPr>
@@ -5412,7 +6831,7 @@
 </file>
 
 <file path=word/header1.xml><?xml version="1.0" encoding="utf-8"?>
-<w:hdr xmlns:wpc="http://schemas.microsoft.com/office/word/2010/wordprocessingCanvas" xmlns:cx="http://schemas.microsoft.com/office/drawing/2014/chartex" xmlns:cx1="http://schemas.microsoft.com/office/drawing/2015/9/8/chartex" xmlns:cx2="http://schemas.microsoft.com/office/drawing/2015/10/21/chartex" xmlns:cx3="http://schemas.microsoft.com/office/drawing/2016/5/9/chartex" xmlns:cx4="http://schemas.microsoft.com/office/drawing/2016/5/10/chartex" xmlns:cx5="http://schemas.microsoft.com/office/drawing/2016/5/11/chartex" xmlns:cx6="http://schemas.microsoft.com/office/drawing/2016/5/12/chartex" xmlns:cx7="http://schemas.microsoft.com/office/drawing/2016/5/13/chartex" xmlns:cx8="http://schemas.microsoft.com/office/drawing/2016/5/14/chartex" xmlns:mc="http://schemas.openxmlformats.org/markup-compatibility/2006" xmlns:aink="http://schemas.microsoft.com/office/drawing/2016/ink" xmlns:am3d="http://schemas.microsoft.com/office/drawing/2017/model3d" xmlns:o="urn:schemas-microsoft-com:office:office" xmlns:r="http://schemas.openxmlformats.org/officeDocument/2006/relationships" xmlns:m="http://schemas.openxmlformats.org/officeDocument/2006/math" xmlns:v="urn:schemas-microsoft-com:vml" xmlns:wp14="http://schemas.microsoft.com/office/word/2010/wordprocessingDrawing" xmlns:wp="http://schemas.openxmlformats.org/drawingml/2006/wordprocessingDrawing" xmlns:w10="urn:schemas-microsoft-com:office:word" xmlns:w="http://schemas.openxmlformats.org/wordprocessingml/2006/main" xmlns:w14="http://schemas.microsoft.com/office/word/2010/wordml" xmlns:w15="http://schemas.microsoft.com/office/word/2012/wordml" xmlns:w16cex="http://schemas.microsoft.com/office/word/2018/wordml/cex" xmlns:w16cid="http://schemas.microsoft.com/office/word/2016/wordml/cid" xmlns:w16="http://schemas.microsoft.com/office/word/2018/wordml" xmlns:w16sdtdh="http://schemas.microsoft.com/office/word/2020/wordml/sdtdatahash" xmlns:w16se="http://schemas.microsoft.com/office/word/2015/wordml/symex" xmlns:wpg="http://schemas.microsoft.com/office/word/2010/wordprocessingGroup" xmlns:wpi="http://schemas.microsoft.com/office/word/2010/wordprocessingInk" xmlns:wne="http://schemas.microsoft.com/office/word/2006/wordml" xmlns:wps="http://schemas.microsoft.com/office/word/2010/wordprocessingShape" mc:Ignorable="w14 w15 w16se w16cid w16 w16cex w16sdtdh wp14">
+<w:hdr xmlns:wpc="http://schemas.microsoft.com/office/word/2010/wordprocessingCanvas" xmlns:cx="http://schemas.microsoft.com/office/drawing/2014/chartex" xmlns:cx1="http://schemas.microsoft.com/office/drawing/2015/9/8/chartex" xmlns:cx2="http://schemas.microsoft.com/office/drawing/2015/10/21/chartex" xmlns:cx3="http://schemas.microsoft.com/office/drawing/2016/5/9/chartex" xmlns:cx4="http://schemas.microsoft.com/office/drawing/2016/5/10/chartex" xmlns:cx5="http://schemas.microsoft.com/office/drawing/2016/5/11/chartex" xmlns:cx6="http://schemas.microsoft.com/office/drawing/2016/5/12/chartex" xmlns:cx7="http://schemas.microsoft.com/office/drawing/2016/5/13/chartex" xmlns:cx8="http://schemas.microsoft.com/office/drawing/2016/5/14/chartex" xmlns:mc="http://schemas.openxmlformats.org/markup-compatibility/2006" xmlns:aink="http://schemas.microsoft.com/office/drawing/2016/ink" xmlns:am3d="http://schemas.microsoft.com/office/drawing/2017/model3d" xmlns:o="urn:schemas-microsoft-com:office:office" xmlns:oel="http://schemas.microsoft.com/office/2019/extlst" xmlns:r="http://schemas.openxmlformats.org/officeDocument/2006/relationships" xmlns:m="http://schemas.openxmlformats.org/officeDocument/2006/math" xmlns:v="urn:schemas-microsoft-com:vml" xmlns:wp14="http://schemas.microsoft.com/office/word/2010/wordprocessingDrawing" xmlns:wp="http://schemas.openxmlformats.org/drawingml/2006/wordprocessingDrawing" xmlns:w10="urn:schemas-microsoft-com:office:word" xmlns:w="http://schemas.openxmlformats.org/wordprocessingml/2006/main" xmlns:w14="http://schemas.microsoft.com/office/word/2010/wordml" xmlns:w15="http://schemas.microsoft.com/office/word/2012/wordml" xmlns:w16cex="http://schemas.microsoft.com/office/word/2018/wordml/cex" xmlns:w16cid="http://schemas.microsoft.com/office/word/2016/wordml/cid" xmlns:w16="http://schemas.microsoft.com/office/word/2018/wordml" xmlns:w16sdtdh="http://schemas.microsoft.com/office/word/2020/wordml/sdtdatahash" xmlns:w16se="http://schemas.microsoft.com/office/word/2015/wordml/symex" xmlns:wpg="http://schemas.microsoft.com/office/word/2010/wordprocessingGroup" xmlns:wpi="http://schemas.microsoft.com/office/word/2010/wordprocessingInk" xmlns:wne="http://schemas.microsoft.com/office/word/2006/wordml" xmlns:wps="http://schemas.microsoft.com/office/word/2010/wordprocessingShape" mc:Ignorable="w14 w15 w16se w16cid w16 w16cex w16sdtdh wp14">
   <w:p>
     <w:pPr>
       <w:pStyle w:val="En-tte"/>
@@ -5462,7 +6881,7 @@
 </file>
 
 <file path=word/numbering.xml><?xml version="1.0" encoding="utf-8"?>
-<w:numbering xmlns:wpc="http://schemas.microsoft.com/office/word/2010/wordprocessingCanvas" xmlns:cx="http://schemas.microsoft.com/office/drawing/2014/chartex" xmlns:cx1="http://schemas.microsoft.com/office/drawing/2015/9/8/chartex" xmlns:cx2="http://schemas.microsoft.com/office/drawing/2015/10/21/chartex" xmlns:cx3="http://schemas.microsoft.com/office/drawing/2016/5/9/chartex" xmlns:cx4="http://schemas.microsoft.com/office/drawing/2016/5/10/chartex" xmlns:cx5="http://schemas.microsoft.com/office/drawing/2016/5/11/chartex" xmlns:cx6="http://schemas.microsoft.com/office/drawing/2016/5/12/chartex" xmlns:cx7="http://schemas.microsoft.com/office/drawing/2016/5/13/chartex" xmlns:cx8="http://schemas.microsoft.com/office/drawing/2016/5/14/chartex" xmlns:mc="http://schemas.openxmlformats.org/markup-compatibility/2006" xmlns:aink="http://schemas.microsoft.com/office/drawing/2016/ink" xmlns:am3d="http://schemas.microsoft.com/office/drawing/2017/model3d" xmlns:o="urn:schemas-microsoft-com:office:office" xmlns:r="http://schemas.openxmlformats.org/officeDocument/2006/relationships" xmlns:m="http://schemas.openxmlformats.org/officeDocument/2006/math" xmlns:v="urn:schemas-microsoft-com:vml" xmlns:wp14="http://schemas.microsoft.com/office/word/2010/wordprocessingDrawing" xmlns:wp="http://schemas.openxmlformats.org/drawingml/2006/wordprocessingDrawing" xmlns:w10="urn:schemas-microsoft-com:office:word" xmlns:w="http://schemas.openxmlformats.org/wordprocessingml/2006/main" xmlns:w14="http://schemas.microsoft.com/office/word/2010/wordml" xmlns:w15="http://schemas.microsoft.com/office/word/2012/wordml" xmlns:w16cex="http://schemas.microsoft.com/office/word/2018/wordml/cex" xmlns:w16cid="http://schemas.microsoft.com/office/word/2016/wordml/cid" xmlns:w16="http://schemas.microsoft.com/office/word/2018/wordml" xmlns:w16sdtdh="http://schemas.microsoft.com/office/word/2020/wordml/sdtdatahash" xmlns:w16se="http://schemas.microsoft.com/office/word/2015/wordml/symex" xmlns:wpg="http://schemas.microsoft.com/office/word/2010/wordprocessingGroup" xmlns:wpi="http://schemas.microsoft.com/office/word/2010/wordprocessingInk" xmlns:wne="http://schemas.microsoft.com/office/word/2006/wordml" xmlns:wps="http://schemas.microsoft.com/office/word/2010/wordprocessingShape" mc:Ignorable="w14 w15 w16se w16cid w16 w16cex w16sdtdh wp14">
+<w:numbering xmlns:wpc="http://schemas.microsoft.com/office/word/2010/wordprocessingCanvas" xmlns:cx="http://schemas.microsoft.com/office/drawing/2014/chartex" xmlns:cx1="http://schemas.microsoft.com/office/drawing/2015/9/8/chartex" xmlns:cx2="http://schemas.microsoft.com/office/drawing/2015/10/21/chartex" xmlns:cx3="http://schemas.microsoft.com/office/drawing/2016/5/9/chartex" xmlns:cx4="http://schemas.microsoft.com/office/drawing/2016/5/10/chartex" xmlns:cx5="http://schemas.microsoft.com/office/drawing/2016/5/11/chartex" xmlns:cx6="http://schemas.microsoft.com/office/drawing/2016/5/12/chartex" xmlns:cx7="http://schemas.microsoft.com/office/drawing/2016/5/13/chartex" xmlns:cx8="http://schemas.microsoft.com/office/drawing/2016/5/14/chartex" xmlns:mc="http://schemas.openxmlformats.org/markup-compatibility/2006" xmlns:aink="http://schemas.microsoft.com/office/drawing/2016/ink" xmlns:am3d="http://schemas.microsoft.com/office/drawing/2017/model3d" xmlns:o="urn:schemas-microsoft-com:office:office" xmlns:oel="http://schemas.microsoft.com/office/2019/extlst" xmlns:r="http://schemas.openxmlformats.org/officeDocument/2006/relationships" xmlns:m="http://schemas.openxmlformats.org/officeDocument/2006/math" xmlns:v="urn:schemas-microsoft-com:vml" xmlns:wp14="http://schemas.microsoft.com/office/word/2010/wordprocessingDrawing" xmlns:wp="http://schemas.openxmlformats.org/drawingml/2006/wordprocessingDrawing" xmlns:w10="urn:schemas-microsoft-com:office:word" xmlns:w="http://schemas.openxmlformats.org/wordprocessingml/2006/main" xmlns:w14="http://schemas.microsoft.com/office/word/2010/wordml" xmlns:w15="http://schemas.microsoft.com/office/word/2012/wordml" xmlns:w16cex="http://schemas.microsoft.com/office/word/2018/wordml/cex" xmlns:w16cid="http://schemas.microsoft.com/office/word/2016/wordml/cid" xmlns:w16="http://schemas.microsoft.com/office/word/2018/wordml" xmlns:w16sdtdh="http://schemas.microsoft.com/office/word/2020/wordml/sdtdatahash" xmlns:w16se="http://schemas.microsoft.com/office/word/2015/wordml/symex" xmlns:wpg="http://schemas.microsoft.com/office/word/2010/wordprocessingGroup" xmlns:wpi="http://schemas.microsoft.com/office/word/2010/wordprocessingInk" xmlns:wne="http://schemas.microsoft.com/office/word/2006/wordml" xmlns:wps="http://schemas.microsoft.com/office/word/2010/wordprocessingShape" mc:Ignorable="w14 w15 w16se w16cid w16 w16cex w16sdtdh wp14">
   <w:abstractNum w:abstractNumId="0" w15:restartNumberingAfterBreak="0">
     <w:nsid w:val="054A149A"/>
     <w:multiLevelType w:val="hybridMultilevel"/>

</xml_diff>